<commit_message>
email from Visa added
</commit_message>
<xml_diff>
--- a/pandoc-to-do.docx
+++ b/pandoc-to-do.docx
@@ -69,6 +69,31 @@
     <w:p>
       <w:pPr>
         <w:pStyle w:val="FirstParagraph"/>
+      </w:pPr>
+      <w:r>
+        <w:t xml:space="preserve">当前进度：德银开户体验（见</w:t>
+      </w:r>
+      <w:r>
+        <w:t xml:space="preserve"> </w:t>
+      </w:r>
+      <w:hyperlink w:anchor="ap">
+        <w:r>
+          <w:rPr>
+            <w:rStyle w:val="Hyperlink"/>
+          </w:rPr>
+          <w:t xml:space="preserve">9</w:t>
+        </w:r>
+      </w:hyperlink>
+      <w:r>
+        <w:t xml:space="preserve"> </w:t>
+      </w:r>
+      <w:r>
+        <w:t xml:space="preserve">附录）。</w:t>
+      </w:r>
+    </w:p>
+    <w:p>
+      <w:pPr>
+        <w:pStyle w:val="BodyText"/>
       </w:pPr>
       <w:r>
         <w:t xml:space="preserve">这份文档，既为了方便此次访学，也是希望能够为往后的 TUM 交流生铺一条路。</w:t>
@@ -141,7 +166,7 @@
         </w:r>
       </w:hyperlink>
       <w:r>
-        <w:t xml:space="preserve">, 同时有利用 Pandoc 从 .tex 转换为 .docx 的 Word 文档）上。目前 overleaf 网络访问不畅通，故新添了 github 项目。</w:t>
+        <w:t xml:space="preserve">, 同时有利用 Pandoc 不定期从 .tex 转换为 .docx 的 Word 文档）上。目前 overleaf 网络访问不畅通，故新添了 github 项目。</w:t>
       </w:r>
     </w:p>
     <w:p>
@@ -683,7 +708,7 @@
         </w:numPr>
       </w:pPr>
       <w:r>
-        <w:t xml:space="preserve">将本人姓名、出生日期、国籍、性别(Name，Date of birth，Home country，Sex)等基本信息写邮件至</w:t>
+        <w:t xml:space="preserve">将本人姓名、出生日期、国籍、性别 (Name，Date of birth，Home country，Sex) 等基本信息写邮件至</w:t>
       </w:r>
       <w:r>
         <w:t xml:space="preserve"> </w:t>
@@ -865,7 +890,7 @@
         </w:r>
       </w:hyperlink>
       <w:r>
-        <w:t xml:space="preserve">。注册时需要填写14位考生号。)；</w:t>
+        <w:t xml:space="preserve">。注册时需要填写 14 位考生号。)；</w:t>
       </w:r>
     </w:p>
     <w:p>
@@ -901,7 +926,7 @@
         </w:numPr>
       </w:pPr>
       <w:r>
-        <w:t xml:space="preserve">递签，并缴纳申请费（60欧元，以人民币支付）。</w:t>
+        <w:t xml:space="preserve">递签，并缴纳申请费（60 欧元，以人民币支付）。</w:t>
       </w:r>
     </w:p>
     <w:p>
@@ -912,7 +937,7 @@
         </w:numPr>
       </w:pPr>
       <w:r>
-        <w:t xml:space="preserve">领取护照（6周以上）。</w:t>
+        <w:t xml:space="preserve">领取护照（6 周以上）。</w:t>
       </w:r>
     </w:p>
     <w:p>
@@ -1044,7 +1069,7 @@
         <w:br w:type="textWrapping"/>
       </w:r>
       <w:r>
-        <w:t xml:space="preserve">通过在线系统预约北京审核部递签的申请人（C程序D程序A程序），重新预约时有以下几种情况：</w:t>
+        <w:t xml:space="preserve">通过在线系统预约北京审核部递签的申请人（C 程序 D 程序 A 程序），重新预约时有以下几种情况：</w:t>
       </w:r>
     </w:p>
     <w:p>
@@ -1092,15 +1117,26 @@
         </w:numPr>
       </w:pPr>
       <w:r>
-        <w:t xml:space="preserve">若护照号码不变，请先用英文或德文发送邮件至visa@peki.diplo.de</w:t>
-      </w:r>
+        <w:t xml:space="preserve">若护照号码不变，请先用英文或德文发送邮件至</w:t>
+      </w:r>
+      <w:r>
+        <w:t xml:space="preserve"> </w:t>
+      </w:r>
+      <w:hyperlink r:id="rId38">
+        <w:r>
+          <w:rPr>
+            <w:rStyle w:val="Hyperlink"/>
+          </w:rPr>
+          <w:t xml:space="preserve">visa@peki.diplo.de</w:t>
+        </w:r>
+      </w:hyperlink>
     </w:p>
     <w:p>
       <w:pPr>
         <w:pStyle w:val="Definition"/>
       </w:pPr>
       <w:r>
-        <w:t xml:space="preserve">邮件需提供个人信息，申请取消上次预约（不会收到回复邮件）,在发出邮件24小时后可重新预约。</w:t>
+        <w:t xml:space="preserve">邮件需提供个人信息，申请取消上次预约（不会收到回复邮件）,在发出邮件 24 小时后可重新预约。</w:t>
       </w:r>
     </w:p>
     <w:p>
@@ -1218,21 +1254,21 @@
       <w:pPr>
         <w:pStyle w:val="Heading2"/>
       </w:pPr>
-      <w:bookmarkStart w:id="38" w:name="所需材料"/>
+      <w:bookmarkStart w:id="39" w:name="所需材料"/>
       <w:r>
         <w:t xml:space="preserve">所需材料</w:t>
       </w:r>
-      <w:bookmarkEnd w:id="38"/>
+      <w:bookmarkEnd w:id="39"/>
     </w:p>
     <w:p>
       <w:pPr>
         <w:pStyle w:val="Heading3"/>
       </w:pPr>
-      <w:bookmarkStart w:id="39" w:name="留德人员审核部-aps-的审核证明一份原件"/>
+      <w:bookmarkStart w:id="40" w:name="留德人员审核部-aps-的审核证明一份原件"/>
       <w:r>
         <w:t xml:space="preserve">留德人员审核部 (APS) 的审核证明（一份原件）</w:t>
       </w:r>
-      <w:bookmarkEnd w:id="39"/>
+      <w:bookmarkEnd w:id="40"/>
     </w:p>
     <w:p>
       <w:pPr>
@@ -1253,7 +1289,7 @@
       <w:r>
         <w:t xml:space="preserve"> </w:t>
       </w:r>
-      <w:hyperlink r:id="rId40">
+      <w:hyperlink r:id="rId41">
         <w:r>
           <w:rPr>
             <w:rStyle w:val="Hyperlink"/>
@@ -1270,7 +1306,7 @@
       <w:r>
         <w:t xml:space="preserve">—</w:t>
       </w:r>
-      <w:hyperlink r:id="rId41">
+      <w:hyperlink r:id="rId42">
         <w:r>
           <w:rPr>
             <w:rStyle w:val="Hyperlink"/>
@@ -1303,7 +1339,7 @@
       <w:r>
         <w:t xml:space="preserve">大学在学证明原件(周三下午 13:30–16:30)。</w:t>
       </w:r>
-      <w:hyperlink r:id="rId42">
+      <w:hyperlink r:id="rId43">
         <w:r>
           <w:rPr>
             <w:rStyle w:val="Hyperlink"/>
@@ -1346,7 +1382,7 @@
       <w:r>
         <w:t xml:space="preserve">学士成绩单原件，分学年（本校只提供不分学年的成绩单。周一下午和周三上午，办公室110）。</w:t>
       </w:r>
-      <w:hyperlink r:id="rId42">
+      <w:hyperlink r:id="rId43">
         <w:r>
           <w:rPr>
             <w:rStyle w:val="Hyperlink"/>
@@ -1396,7 +1432,7 @@
           <w:rPr>
             <w:rStyle w:val="Hyperlink"/>
           </w:rPr>
-          <w:t xml:space="preserve">8</w:t>
+          <w:t xml:space="preserve">9</w:t>
         </w:r>
       </w:hyperlink>
       <w:r>
@@ -1429,11 +1465,11 @@
       <w:pPr>
         <w:pStyle w:val="Heading3"/>
       </w:pPr>
-      <w:bookmarkStart w:id="43" w:name="签证所需材料如无说明一份原件加两份复印件"/>
+      <w:bookmarkStart w:id="44" w:name="签证所需材料如无说明一份原件加两份复印件"/>
       <w:r>
         <w:t xml:space="preserve">签证所需材料（如无说明，一份原件加两份复印件）</w:t>
       </w:r>
-      <w:bookmarkEnd w:id="43"/>
+      <w:bookmarkEnd w:id="44"/>
     </w:p>
     <w:p>
       <w:pPr>
@@ -1445,7 +1481,7 @@
       <w:r>
         <w:t xml:space="preserve"> </w:t>
       </w:r>
-      <w:hyperlink r:id="rId44">
+      <w:hyperlink r:id="rId45">
         <w:r>
           <w:rPr>
             <w:rStyle w:val="Hyperlink"/>
@@ -1459,7 +1495,7 @@
       <w:r>
         <w:t xml:space="preserve">中文件</w:t>
       </w:r>
-      <w:hyperlink r:id="rId45">
+      <w:hyperlink r:id="rId46">
         <w:r>
           <w:rPr>
             <w:rStyle w:val="Hyperlink"/>
@@ -1484,7 +1520,7 @@
       <w:r>
         <w:t xml:space="preserve"> </w:t>
       </w:r>
-      <w:hyperlink r:id="rId46">
+      <w:hyperlink r:id="rId47">
         <w:r>
           <w:rPr>
             <w:rStyle w:val="Hyperlink"/>
@@ -1519,7 +1555,7 @@
       <w:r>
         <w:t xml:space="preserve"> </w:t>
       </w:r>
-      <w:hyperlink r:id="rId47">
+      <w:hyperlink r:id="rId48">
         <w:r>
           <w:rPr>
             <w:rStyle w:val="Hyperlink"/>
@@ -1584,7 +1620,7 @@
       <w:r>
         <w:t xml:space="preserve">德国高校以及录取通知书上所要求的语言水平证明（文件</w:t>
       </w:r>
-      <w:hyperlink r:id="rId45">
+      <w:hyperlink r:id="rId46">
         <w:r>
           <w:rPr>
             <w:rStyle w:val="Hyperlink"/>
@@ -1618,7 +1654,7 @@
       <w:r>
         <w:t xml:space="preserve">为期一年至少 8640 欧元的银行存款证明（限制提款账户），（可在德国大使馆官网上找到代开德国境内存款证明的服务</w:t>
       </w:r>
-      <w:hyperlink r:id="rId48">
+      <w:hyperlink r:id="rId49">
         <w:r>
           <w:rPr>
             <w:rStyle w:val="Hyperlink"/>
@@ -1649,7 +1685,7 @@
       <w:r>
         <w:t xml:space="preserve">。（在本科教育网-学籍学工栏目下载</w:t>
       </w:r>
-      <w:hyperlink r:id="rId49">
+      <w:hyperlink r:id="rId50">
         <w:r>
           <w:rPr>
             <w:rStyle w:val="Hyperlink"/>
@@ -1732,11 +1768,11 @@
       <w:pPr>
         <w:pStyle w:val="Heading3"/>
       </w:pPr>
-      <w:bookmarkStart w:id="50" w:name="videx-表格"/>
+      <w:bookmarkStart w:id="51" w:name="videx-表格"/>
       <w:r>
         <w:t xml:space="preserve">Videx 表格</w:t>
       </w:r>
-      <w:bookmarkEnd w:id="50"/>
+      <w:bookmarkEnd w:id="51"/>
     </w:p>
     <w:p>
       <w:pPr>
@@ -1748,7 +1784,7 @@
       <w:r>
         <w:t xml:space="preserve"> </w:t>
       </w:r>
-      <w:hyperlink r:id="rId51">
+      <w:hyperlink r:id="rId52">
         <w:r>
           <w:rPr>
             <w:rStyle w:val="Hyperlink"/>
@@ -1946,20 +1982,45 @@
       <w:pPr>
         <w:pStyle w:val="Heading3"/>
       </w:pPr>
-      <w:bookmarkStart w:id="52" w:name="德意志银行开户"/>
+      <w:bookmarkStart w:id="53" w:name="德意志银行开户"/>
       <w:r>
         <w:t xml:space="preserve">德意志银行开户</w:t>
       </w:r>
-      <w:bookmarkEnd w:id="52"/>
+      <w:bookmarkEnd w:id="53"/>
     </w:p>
     <w:p>
       <w:pPr>
         <w:pStyle w:val="FirstParagraph"/>
       </w:pPr>
       <w:r>
-        <w:t xml:space="preserve">本节参考</w:t>
-      </w:r>
-      <w:hyperlink r:id="rId53">
+        <w:t xml:space="preserve">当前开户的体验正在</w:t>
+      </w:r>
+      <w:r>
+        <w:t xml:space="preserve"> </w:t>
+      </w:r>
+      <w:hyperlink w:anchor="ap">
+        <w:r>
+          <w:rPr>
+            <w:rStyle w:val="Hyperlink"/>
+          </w:rPr>
+          <w:t xml:space="preserve">9</w:t>
+        </w:r>
+      </w:hyperlink>
+      <w:r>
+        <w:t xml:space="preserve"> </w:t>
+      </w:r>
+      <w:r>
+        <w:t xml:space="preserve">附录中补充完善。</w:t>
+      </w:r>
+    </w:p>
+    <w:p>
+      <w:pPr>
+        <w:pStyle w:val="BodyText"/>
+      </w:pPr>
+      <w:r>
+        <w:t xml:space="preserve">本节以下内容参考</w:t>
+      </w:r>
+      <w:hyperlink r:id="rId54">
         <w:r>
           <w:rPr>
             <w:rStyle w:val="Hyperlink"/>
@@ -2040,7 +2101,7 @@
       <w:r>
         <w:t xml:space="preserve">（见德意志银行网页</w:t>
       </w:r>
-      <w:hyperlink r:id="rId54">
+      <w:hyperlink r:id="rId55">
         <w:r>
           <w:rPr>
             <w:rStyle w:val="Hyperlink"/>
@@ -2123,7 +2184,7 @@
       <w:r>
         <w:br w:type="textWrapping"/>
       </w:r>
-      <w:hyperlink r:id="rId55">
+      <w:hyperlink r:id="rId56">
         <w:r>
           <w:rPr>
             <w:rStyle w:val="Hyperlink"/>
@@ -2168,7 +2229,7 @@
       <w:r>
         <w:t xml:space="preserve"> </w:t>
       </w:r>
-      <w:hyperlink r:id="rId54">
+      <w:hyperlink r:id="rId55">
         <w:r>
           <w:rPr>
             <w:rStyle w:val="Hyperlink"/>
@@ -2185,7 +2246,7 @@
       <w:r>
         <w:br w:type="textWrapping"/>
       </w:r>
-      <w:hyperlink r:id="rId56">
+      <w:hyperlink r:id="rId57">
         <w:r>
           <w:rPr>
             <w:rStyle w:val="Hyperlink"/>
@@ -2202,7 +2263,7 @@
       <w:r>
         <w:br w:type="textWrapping"/>
       </w:r>
-      <w:hyperlink r:id="rId57">
+      <w:hyperlink r:id="rId58">
         <w:r>
           <w:rPr>
             <w:rStyle w:val="Hyperlink"/>
@@ -2221,7 +2282,7 @@
       <w:r>
         <w:t xml:space="preserve">需要准备资金来源证明原件（中英文。办理人不能为学生本人—德国使馆将认定留学生本人无收入。需要冻结资产，欧元形式。冻结时间：最好是冻结到我们去开户的前一天或者当天—</w:t>
       </w:r>
-      <w:hyperlink r:id="rId58">
+      <w:hyperlink r:id="rId59">
         <w:r>
           <w:rPr>
             <w:rStyle w:val="Hyperlink"/>
@@ -2232,7 +2293,7 @@
       <w:r>
         <w:t xml:space="preserve">。该证明上时间只需持续一天。如 2018 年 12 月 20 日至 2018 年 12 月 21 日—</w:t>
       </w:r>
-      <w:hyperlink r:id="rId59">
+      <w:hyperlink r:id="rId60">
         <w:r>
           <w:rPr>
             <w:rStyle w:val="Hyperlink"/>
@@ -2290,7 +2351,7 @@
       <w:r>
         <w:t xml:space="preserve"> </w:t>
       </w:r>
-      <w:hyperlink r:id="rId54">
+      <w:hyperlink r:id="rId55">
         <w:r>
           <w:rPr>
             <w:rStyle w:val="Hyperlink"/>
@@ -2304,7 +2365,7 @@
       <w:r>
         <w:t xml:space="preserve">中的</w:t>
       </w:r>
-      <w:hyperlink r:id="rId53">
+      <w:hyperlink r:id="rId54">
         <w:r>
           <w:rPr>
             <w:rStyle w:val="Hyperlink"/>
@@ -2363,18 +2424,18 @@
       <w:pPr>
         <w:pStyle w:val="Heading1"/>
       </w:pPr>
-      <w:bookmarkStart w:id="60" w:name="德国居留许可申请"/>
+      <w:bookmarkStart w:id="61" w:name="德国居留许可申请"/>
       <w:r>
         <w:t xml:space="preserve">德国居留许可申请</w:t>
       </w:r>
-      <w:bookmarkEnd w:id="60"/>
+      <w:bookmarkEnd w:id="61"/>
     </w:p>
     <w:p>
       <w:pPr>
         <w:pStyle w:val="FirstParagraph"/>
       </w:pPr>
       <w:r>
-        <w:t xml:space="preserve">学生到达德国之后，停留时间超过3个月且签证有效期不足以覆盖整个访学期限的，须申请德国居留许可（如果签证有效期能够覆盖整个访学期间，则无需申请居留许可）。</w:t>
+        <w:t xml:space="preserve">学生到达德国之后，停留时间超过 3 个月且签证有效期不足以覆盖整个访学期限的，须申请德国居留许可（如果签证有效期能够覆盖整个访学期间，则无需申请居留许可）。</w:t>
       </w:r>
     </w:p>
     <w:p>
@@ -2440,7 +2501,7 @@
         </w:numPr>
       </w:pPr>
       <w:r>
-        <w:t xml:space="preserve">资金来源证明（德国境内任何一家银行开具的，每月720欧元，至少一年的限制提款证明）</w:t>
+        <w:t xml:space="preserve">资金来源证明（德国境内任何一家银行开具的，每月 720 欧元，至少一年的限制提款证明）</w:t>
       </w:r>
     </w:p>
     <w:p>
@@ -2496,24 +2557,24 @@
         <w:t xml:space="preserve"> </w:t>
       </w:r>
       <w:r>
-        <w:t xml:space="preserve">在德国境内停留超过一年的，费用为110欧元；</w:t>
-      </w:r>
-      <w:r>
-        <w:t xml:space="preserve"> </w:t>
-      </w:r>
-      <w:r>
-        <w:t xml:space="preserve">在德国境内停留超过3个月不满一年的为80欧元。</w:t>
+        <w:t xml:space="preserve">在德国境内停留超过一年的，费用为 110 欧元；</w:t>
+      </w:r>
+      <w:r>
+        <w:t xml:space="preserve"> </w:t>
+      </w:r>
+      <w:r>
+        <w:t xml:space="preserve">在德国境内停留超过 3 个月不满一年的为 80 欧元。</w:t>
       </w:r>
     </w:p>
     <w:p>
       <w:pPr>
         <w:pStyle w:val="Heading1"/>
       </w:pPr>
-      <w:bookmarkStart w:id="61" w:name="住宿"/>
+      <w:bookmarkStart w:id="62" w:name="住宿"/>
       <w:r>
         <w:t xml:space="preserve">住宿</w:t>
       </w:r>
-      <w:bookmarkEnd w:id="61"/>
+      <w:bookmarkEnd w:id="62"/>
     </w:p>
     <w:p>
       <w:pPr>
@@ -2533,7 +2594,7 @@
       <w:r>
         <w:t xml:space="preserve"> </w:t>
       </w:r>
-      <w:hyperlink r:id="rId62">
+      <w:hyperlink r:id="rId63">
         <w:r>
           <w:rPr>
             <w:rStyle w:val="Hyperlink"/>
@@ -2573,11 +2634,131 @@
       <w:pPr>
         <w:pStyle w:val="Heading1"/>
       </w:pPr>
-      <w:bookmarkStart w:id="63" w:name="航班"/>
+      <w:bookmarkStart w:id="64" w:name="选课"/>
+      <w:r>
+        <w:t xml:space="preserve">选课</w:t>
+      </w:r>
+      <w:bookmarkEnd w:id="64"/>
+    </w:p>
+    <w:p>
+      <w:pPr>
+        <w:pStyle w:val="FirstParagraph"/>
+      </w:pPr>
+      <w:r>
+        <w:t xml:space="preserve">本科部在十二月底要求在 SEP 上</w:t>
+      </w:r>
+      <w:r>
+        <w:t xml:space="preserve">“</w:t>
+      </w:r>
+      <w:r>
+        <w:t xml:space="preserve">本科生学籍</w:t>
+      </w:r>
+      <w:r>
+        <w:t xml:space="preserve">”</w:t>
+      </w:r>
+      <w:r>
+        <w:t xml:space="preserve">中填写访学课程拟申请表。物理学院要求打印并由导师签字。物理学院允许学生直接在导出的课程单 (.doc) 上修改课程。</w:t>
+      </w:r>
+    </w:p>
+    <w:p>
+      <w:pPr>
+        <w:pStyle w:val="BodyText"/>
+      </w:pPr>
+      <w:r>
+        <w:t xml:space="preserve">在 TUMonline 上选课，我有以下提示和建议。</w:t>
+      </w:r>
+    </w:p>
+    <w:p>
+      <w:pPr>
+        <w:pStyle w:val="DefinitionTerm"/>
+      </w:pPr>
+      <w:r>
+        <w:t xml:space="preserve">学分、课时</w:t>
+      </w:r>
+    </w:p>
+    <w:p>
+      <w:pPr>
+        <w:pStyle w:val="Definition"/>
+      </w:pPr>
+      <w:r>
+        <w:t xml:space="preserve">单击课程名称（链接）。打开</w:t>
+      </w:r>
+      <w:r>
+        <w:t xml:space="preserve"> </w:t>
+      </w:r>
+      <w:r>
+        <w:t xml:space="preserve">“</w:t>
+      </w:r>
+      <w:r>
+        <w:t xml:space="preserve">Curriculum /</w:t>
+      </w:r>
+      <w:r>
+        <w:t xml:space="preserve"> </w:t>
+      </w:r>
+      <w:r>
+        <w:t xml:space="preserve">ECTS Credits</w:t>
+      </w:r>
+      <w:r>
+        <w:t xml:space="preserve">”</w:t>
+      </w:r>
+      <w:r>
+        <w:t xml:space="preserve"> </w:t>
+      </w:r>
+      <w:r>
+        <w:t xml:space="preserve">后的</w:t>
+      </w:r>
+      <w:r>
+        <w:t xml:space="preserve"> </w:t>
+      </w:r>
+      <w:r>
+        <w:t xml:space="preserve">“</w:t>
+      </w:r>
+      <w:r>
+        <w:t xml:space="preserve">Details</w:t>
+      </w:r>
+      <w:r>
+        <w:t xml:space="preserve">”</w:t>
+      </w:r>
+      <w:r>
+        <w:t xml:space="preserve"> </w:t>
+      </w:r>
+      <w:r>
+        <w:t xml:space="preserve">链接。打开的（如果内容正常）链接中有 Study plan. 通常有 Other study, 里面可能有自己相关专业。在其后的</w:t>
+      </w:r>
+      <w:r>
+        <w:t xml:space="preserve"> </w:t>
+      </w:r>
+      <w:r>
+        <w:t xml:space="preserve">“</w:t>
+      </w:r>
+      <w:r>
+        <w:t xml:space="preserve">Zuordnung zu Modul</w:t>
+      </w:r>
+      <w:r>
+        <w:t xml:space="preserve">”</w:t>
+      </w:r>
+      <w:r>
+        <w:t xml:space="preserve"> </w:t>
+      </w:r>
+      <w:r>
+        <w:t xml:space="preserve">有</w:t>
+      </w:r>
+      <w:r>
+        <w:t xml:space="preserve"> </w:t>
+      </w:r>
+      <w:r>
+        <w:t xml:space="preserve">图书型超链接。打开后可能查看到学分、课时等信息。</w:t>
+      </w:r>
+    </w:p>
+    <w:p>
+      <w:pPr>
+        <w:pStyle w:val="Heading1"/>
+      </w:pPr>
+      <w:bookmarkStart w:id="65" w:name="航班"/>
       <w:r>
         <w:t xml:space="preserve">航班</w:t>
       </w:r>
-      <w:bookmarkEnd w:id="63"/>
+      <w:bookmarkEnd w:id="65"/>
     </w:p>
     <w:p>
       <w:pPr>
@@ -2591,11 +2772,11 @@
       <w:pPr>
         <w:pStyle w:val="Heading1"/>
       </w:pPr>
-      <w:bookmarkStart w:id="64" w:name="registration-for-tum"/>
+      <w:bookmarkStart w:id="66" w:name="registration-for-tum"/>
       <w:r>
         <w:t xml:space="preserve">Registration for TUM</w:t>
       </w:r>
-      <w:bookmarkEnd w:id="64"/>
+      <w:bookmarkEnd w:id="66"/>
     </w:p>
     <w:p>
       <w:pPr>
@@ -2905,11 +3086,11 @@
       <w:pPr>
         <w:pStyle w:val="Heading1"/>
       </w:pPr>
-      <w:bookmarkStart w:id="65" w:name="ap"/>
+      <w:bookmarkStart w:id="67" w:name="ap"/>
       <w:r>
         <w:t xml:space="preserve">附录</w:t>
       </w:r>
-      <w:bookmarkEnd w:id="65"/>
+      <w:bookmarkEnd w:id="67"/>
     </w:p>
     <w:tbl>
       <w:tblPr>
@@ -3782,7 +3963,7 @@
               <w:jc w:val="left"/>
             </w:pPr>
             <w:r>
-              <w:t xml:space="preserve">国内外费用承担建议选择:共同 SHA。</w:t>
+              <w:t xml:space="preserve">国内外费用承担建议选择：共同 SHA。</w:t>
             </w:r>
           </w:p>
         </w:tc>
@@ -3928,7 +4109,7 @@
               <w:jc w:val="left"/>
             </w:pPr>
             <w:r>
-              <w:t xml:space="preserve">出发时间： 9:02</w:t>
+              <w:t xml:space="preserve">出发时间： 9: 02</w:t>
             </w:r>
           </w:p>
         </w:tc>
@@ -3954,7 +4135,7 @@
               <w:jc w:val="left"/>
             </w:pPr>
             <w:r>
-              <w:t xml:space="preserve">到达时间： 9:55</w:t>
+              <w:t xml:space="preserve">到达时间： 9: 55</w:t>
             </w:r>
           </w:p>
         </w:tc>
@@ -4122,7 +4303,10 @@
       <w:r>
         <w:t xml:space="preserve">请务必下载</w:t>
       </w:r>
-      <w:hyperlink r:id="rId66">
+      <w:r>
+        <w:t xml:space="preserve"> </w:t>
+      </w:r>
+      <w:hyperlink r:id="rId68">
         <w:r>
           <w:rPr>
             <w:b/>
@@ -4651,6 +4835,18 @@
         </w:numPr>
       </w:pPr>
       <w:r>
+        <w:t xml:space="preserve">银行业务人员要求拍照保存自己填写的快递单。利用快递单，可以查看相应材料的运送进程。</w:t>
+      </w:r>
+    </w:p>
+    <w:p>
+      <w:pPr>
+        <w:pStyle w:val="Definition"/>
+        <w:numPr>
+          <w:numId w:val="1017"/>
+          <w:ilvl w:val="0"/>
+        </w:numPr>
+      </w:pPr>
+      <w:r>
         <w:t xml:space="preserve">银行仅两个柜台。我当天仅一位业务人员。</w:t>
       </w:r>
     </w:p>
@@ -4670,6 +4866,97 @@
       </w:r>
       <w:r>
         <w:t xml:space="preserve">。业务人员也很耐心。本来办公时间只到 11:30, 但她允许我们最迟 12:00 递交材料。</w:t>
+      </w:r>
+    </w:p>
+    <w:p>
+      <w:pPr>
+        <w:pStyle w:val="DefinitionTerm"/>
+      </w:pPr>
+      <w:r>
+        <w:t xml:space="preserve">转账</w:t>
+      </w:r>
+    </w:p>
+    <w:p>
+      <w:pPr>
+        <w:pStyle w:val="Definition"/>
+      </w:pPr>
+      <w:r>
+        <w:t xml:space="preserve">我利用建行网银向上述指定银行转账 8900 欧元。周一转出，当周五受到德银的</w:t>
+      </w:r>
+      <w:r>
+        <w:t xml:space="preserve">“</w:t>
+      </w:r>
+      <w:r>
+        <w:t xml:space="preserve">个人帐号通知函</w:t>
+      </w:r>
+      <w:r>
+        <w:t xml:space="preserve">”</w:t>
+      </w:r>
+      <w:r>
+        <w:t xml:space="preserve">（名称由申请开户时拿到的</w:t>
+      </w:r>
+      <w:r>
+        <w:t xml:space="preserve">“</w:t>
+      </w:r>
+      <w:r>
+        <w:t xml:space="preserve">个人编号通知单</w:t>
+      </w:r>
+      <w:r>
+        <w:t xml:space="preserve">”</w:t>
+      </w:r>
+      <w:r>
+        <w:t xml:space="preserve">推知）邮件。虽然过程中有以下小问题（及处理方式），但从结果来看，没有受到影响。</w:t>
+      </w:r>
+    </w:p>
+    <w:p>
+      <w:pPr>
+        <w:pStyle w:val="Definition"/>
+        <w:numPr>
+          <w:numId w:val="1019"/>
+          <w:ilvl w:val="0"/>
+        </w:numPr>
+      </w:pPr>
+      <w:r>
+        <w:t xml:space="preserve">建行网银转账时，输入对方账户名时，不能包含</w:t>
+      </w:r>
+      <w:r>
+        <w:t xml:space="preserve"> </w:t>
+      </w:r>
+      <w:r>
+        <w:t xml:space="preserve">“</w:t>
+      </w:r>
+      <w:r>
+        <w:t xml:space="preserve">Bank</w:t>
+      </w:r>
+      <w:r>
+        <w:t xml:space="preserve">”</w:t>
+      </w:r>
+      <w:r>
+        <w:t xml:space="preserve">. 我改为 "BK".</w:t>
+      </w:r>
+    </w:p>
+    <w:p>
+      <w:pPr>
+        <w:pStyle w:val="Definition"/>
+        <w:numPr>
+          <w:numId w:val="1019"/>
+          <w:ilvl w:val="0"/>
+        </w:numPr>
+      </w:pPr>
+      <w:r>
+        <w:t xml:space="preserve">按开户表上填写的 8900 欧元，实际转出 8900 欧元。</w:t>
+      </w:r>
+      <w:r>
+        <w:t xml:space="preserve">“</w:t>
+      </w:r>
+      <w:r>
+        <w:t xml:space="preserve">个人帐号通知函</w:t>
+      </w:r>
+      <w:r>
+        <w:t xml:space="preserve">”</w:t>
+      </w:r>
+      <w:r>
+        <w:t xml:space="preserve">上显示，实际到帐 8870 欧元（应该是中转过程中扣除了 30 欧元）。</w:t>
       </w:r>
     </w:p>
     <w:sectPr/>
@@ -5370,6 +5657,9 @@
     <w:abstractNumId w:val="991"/>
   </w:num>
   <w:num w:numId="1018">
+    <w:abstractNumId w:val="991"/>
+  </w:num>
+  <w:num w:numId="1019">
     <w:abstractNumId w:val="991"/>
   </w:num>
 </w:numbering>

</xml_diff>

<commit_message>
minor modification before translation
</commit_message>
<xml_diff>
--- a/pandoc-to-do.docx
+++ b/pandoc-to-do.docx
@@ -43,7 +43,7 @@
         <w:t xml:space="preserve"> </w:t>
       </w:r>
       <w:r>
-        <w:t xml:space="preserve">Summer</w:t>
+        <w:t xml:space="preserve">Summer,</w:t>
       </w:r>
       <w:r>
         <w:t xml:space="preserve"> </w:t>
@@ -79,7 +79,1497 @@
         <w:pStyle w:val="BodyText"/>
       </w:pPr>
       <w:r>
-        <w:t xml:space="preserve">当前进度：德银开户体验（见</w:t>
+        <w:t xml:space="preserve">当前进度：签证材料（见</w:t>
+      </w:r>
+      <w:r>
+        <w:t xml:space="preserve"> </w:t>
+      </w:r>
+      <w:hyperlink w:anchor="sec:visa">
+        <w:r>
+          <w:rPr>
+            <w:rStyle w:val="Hyperlink"/>
+          </w:rPr>
+          <w:t xml:space="preserve">3.3</w:t>
+        </w:r>
+      </w:hyperlink>
+      <w:r>
+        <w:t xml:space="preserve"> </w:t>
+      </w:r>
+      <w:r>
+        <w:t xml:space="preserve">节），及预约递签（见</w:t>
+      </w:r>
+      <w:r>
+        <w:t xml:space="preserve"> </w:t>
+      </w:r>
+      <w:hyperlink w:anchor="sec:visa-material">
+        <w:r>
+          <w:rPr>
+            <w:rStyle w:val="Hyperlink"/>
+          </w:rPr>
+          <w:t xml:space="preserve">3.4.2</w:t>
+        </w:r>
+      </w:hyperlink>
+      <w:r>
+        <w:t xml:space="preserve"> </w:t>
+      </w:r>
+      <w:r>
+        <w:t xml:space="preserve">节）。</w:t>
+      </w:r>
+    </w:p>
+    <w:p>
+      <w:pPr>
+        <w:pStyle w:val="BodyText"/>
+      </w:pPr>
+      <w:r>
+        <w:t xml:space="preserve">希望大家随时在 QQ 群里指出有误或写得不清楚的地方。有任何其他建议也可随时在 QQ 群里提出。</w:t>
+      </w:r>
+    </w:p>
+    <w:p>
+      <w:pPr>
+        <w:pStyle w:val="BodyText"/>
+      </w:pPr>
+      <w:r>
+        <w:t xml:space="preserve">本文所参考内容将尽可能注明出处，且本文骨干内容主要基于：</w:t>
+      </w:r>
+    </w:p>
+    <w:p>
+      <w:pPr>
+        <w:numPr>
+          <w:numId w:val="1001"/>
+          <w:ilvl w:val="0"/>
+        </w:numPr>
+      </w:pPr>
+      <w:r>
+        <w:t xml:space="preserve">16级 QQ 群文件</w:t>
+      </w:r>
+      <w:r>
+        <w:t xml:space="preserve"> </w:t>
+      </w:r>
+      <w:r>
+        <w:t xml:space="preserve">“</w:t>
+      </w:r>
+      <w:hyperlink r:id="rId20">
+        <w:r>
+          <w:rPr>
+            <w:rStyle w:val="Hyperlink"/>
+          </w:rPr>
+          <w:t xml:space="preserve">TUM 流程</w:t>
+        </w:r>
+      </w:hyperlink>
+      <w:r>
+        <w:t xml:space="preserve">”</w:t>
+      </w:r>
+      <w:r>
+        <w:t xml:space="preserve">，</w:t>
+      </w:r>
+    </w:p>
+    <w:p>
+      <w:pPr>
+        <w:numPr>
+          <w:numId w:val="1001"/>
+          <w:ilvl w:val="0"/>
+        </w:numPr>
+      </w:pPr>
+      <w:r>
+        <w:t xml:space="preserve">张顶兰老师邮件的附件，</w:t>
+      </w:r>
+    </w:p>
+    <w:p>
+      <w:pPr>
+        <w:numPr>
+          <w:numId w:val="1001"/>
+          <w:ilvl w:val="0"/>
+        </w:numPr>
+      </w:pPr>
+      <w:r>
+        <w:t xml:space="preserve">TUM Dalma 邮件及其附件。</w:t>
+      </w:r>
+    </w:p>
+    <w:p>
+      <w:pPr>
+        <w:pStyle w:val="FirstParagraph"/>
+      </w:pPr>
+      <w:r>
+        <w:t xml:space="preserve">这份文档，既为了方便此次访学，也是希望能够为往后的 TUM 交流生铺一条路。</w:t>
+      </w:r>
+    </w:p>
+    <w:p>
+      <w:pPr>
+        <w:pStyle w:val="BodyText"/>
+      </w:pPr>
+      <w:r>
+        <w:t xml:space="preserve">这篇文档由 LaTeX写作编译成 pdf. 目前放在</w:t>
+      </w:r>
+      <w:r>
+        <w:t xml:space="preserve"> </w:t>
+      </w:r>
+      <w:hyperlink r:id="rId21">
+        <w:r>
+          <w:rPr>
+            <w:rStyle w:val="Hyperlink"/>
+          </w:rPr>
+          <w:t xml:space="preserve">overleaf.com</w:t>
+        </w:r>
+      </w:hyperlink>
+      <w:r>
+        <w:t xml:space="preserve"> </w:t>
+      </w:r>
+      <w:r>
+        <w:t xml:space="preserve">（项目名为</w:t>
+      </w:r>
+      <w:r>
+        <w:t xml:space="preserve"> </w:t>
+      </w:r>
+      <w:hyperlink r:id="rId22">
+        <w:r>
+          <w:rPr>
+            <w:rStyle w:val="Hyperlink"/>
+          </w:rPr>
+          <w:t xml:space="preserve">Road-to-TUM</w:t>
+        </w:r>
+      </w:hyperlink>
+      <w:r>
+        <w:t xml:space="preserve">） 以及</w:t>
+      </w:r>
+      <w:r>
+        <w:t xml:space="preserve"> </w:t>
+      </w:r>
+      <w:hyperlink r:id="rId23">
+        <w:r>
+          <w:rPr>
+            <w:rStyle w:val="Hyperlink"/>
+          </w:rPr>
+          <w:t xml:space="preserve">github.com</w:t>
+        </w:r>
+      </w:hyperlink>
+      <w:r>
+        <w:t xml:space="preserve"> </w:t>
+      </w:r>
+      <w:r>
+        <w:t xml:space="preserve">（项目名为</w:t>
+      </w:r>
+      <w:r>
+        <w:t xml:space="preserve"> </w:t>
+      </w:r>
+      <w:hyperlink r:id="rId24">
+        <w:r>
+          <w:rPr>
+            <w:rStyle w:val="Hyperlink"/>
+          </w:rPr>
+          <w:t xml:space="preserve">Road-to-TUM</w:t>
+        </w:r>
+      </w:hyperlink>
+      <w:r>
+        <w:t xml:space="preserve">, 同时有利用 Pandoc 不定期从 .tex 转换为 .docx 的 Word 文档）上。目前 overleaf 网络访问不畅通，故新添了 github 项目。</w:t>
+      </w:r>
+    </w:p>
+    <w:p>
+      <w:pPr>
+        <w:pStyle w:val="BodyText"/>
+      </w:pPr>
+      <w:r>
+        <w:t xml:space="preserve">主要内容的增补将同时在文件</w:t>
+      </w:r>
+      <w:r>
+        <w:t xml:space="preserve">“</w:t>
+      </w:r>
+      <w:hyperlink r:id="rId20">
+        <w:r>
+          <w:rPr>
+            <w:rStyle w:val="Hyperlink"/>
+          </w:rPr>
+          <w:t xml:space="preserve">TUM 流程</w:t>
+        </w:r>
+      </w:hyperlink>
+      <w:r>
+        <w:t xml:space="preserve">”</w:t>
+      </w:r>
+      <w:r>
+        <w:t xml:space="preserve">中进行（目前彭子原同学贡献了多数内容）。现在这两份文件的分别比较大。希望有兴趣的同学可以参与这个文档编写项目。</w:t>
+      </w:r>
+    </w:p>
+    <w:p>
+      <w:pPr>
+        <w:pStyle w:val="BodyText"/>
+      </w:pPr>
+      <w:r>
+        <w:t xml:space="preserve">目前文档正在增添和修补中。文中</w:t>
+      </w:r>
+      <w:r>
+        <w:t xml:space="preserve">“</w:t>
+      </w:r>
+      <w:r>
+        <w:t xml:space="preserve">做什么</w:t>
+      </w:r>
+      <w:r>
+        <w:t xml:space="preserve">”</w:t>
+      </w:r>
+      <w:r>
+        <w:t xml:space="preserve">“</w:t>
+      </w:r>
+      <w:r>
+        <w:t xml:space="preserve">建议做什么</w:t>
+      </w:r>
+      <w:r>
+        <w:t xml:space="preserve">”</w:t>
+      </w:r>
+      <w:r>
+        <w:t xml:space="preserve">“</w:t>
+      </w:r>
+      <w:r>
+        <w:t xml:space="preserve">为什么这么做</w:t>
+      </w:r>
+      <w:r>
+        <w:t xml:space="preserve">”</w:t>
+      </w:r>
+      <w:r>
+        <w:t xml:space="preserve">等杂糅。有些地方指出 见附件 等，是直接粘贴的原句。但附件没有上传。此外，videx, 递签等部分细节仍待补充。各节内容都需补充。中英交替，语言表述不够准确、精炼等情况，暂不处理。</w:t>
+      </w:r>
+    </w:p>
+    <w:p>
+      <w:pPr>
+        <w:pStyle w:val="Heading1"/>
+      </w:pPr>
+      <w:bookmarkStart w:id="25" w:name="to-do-list"/>
+      <w:r>
+        <w:t xml:space="preserve">To-Do List</w:t>
+      </w:r>
+      <w:bookmarkEnd w:id="25"/>
+    </w:p>
+    <w:p>
+      <w:pPr>
+        <w:pStyle w:val="FirstParagraph"/>
+      </w:pPr>
+      <w:r>
+        <w:t xml:space="preserve">（使用合适的 pdf 阅读器，可以点选/取消可选框。）</w:t>
+      </w:r>
+    </w:p>
+    <w:p>
+      <w:pPr>
+        <w:pStyle w:val="BodyText"/>
+      </w:pPr>
+      <w:r>
+        <w:t xml:space="preserve">德国保险</w:t>
+      </w:r>
+    </w:p>
+    <w:p>
+      <w:pPr>
+        <w:pStyle w:val="BodyText"/>
+      </w:pPr>
+      <w:r>
+        <w:t xml:space="preserve">2</w:t>
+      </w:r>
+    </w:p>
+    <w:p>
+      <w:pPr>
+        <w:pStyle w:val="BodyText"/>
+      </w:pPr>
+      <w:r>
+        <w:t xml:space="preserve">(AOK)申请表</w:t>
+      </w:r>
+    </w:p>
+    <w:p>
+      <w:pPr>
+        <w:pStyle w:val="BodyText"/>
+      </w:pPr>
+      <w:r>
+        <w:t xml:space="preserve">certificate for enrollment</w:t>
+      </w:r>
+    </w:p>
+    <w:p>
+      <w:pPr>
+        <w:pStyle w:val="BodyText"/>
+      </w:pPr>
+      <w:r>
+        <w:t xml:space="preserve">email</w:t>
+      </w:r>
+      <w:r>
+        <w:t xml:space="preserve"> </w:t>
+      </w:r>
+      <w:hyperlink r:id="rId26">
+        <w:r>
+          <w:rPr>
+            <w:rStyle w:val="Hyperlink"/>
+          </w:rPr>
+          <w:t xml:space="preserve">alagha@zv.tum.de</w:t>
+        </w:r>
+      </w:hyperlink>
+    </w:p>
+    <w:p>
+      <w:pPr>
+        <w:pStyle w:val="BodyText"/>
+      </w:pPr>
+      <w:r>
+        <w:t xml:space="preserve">签证申请</w:t>
+      </w:r>
+    </w:p>
+    <w:p>
+      <w:pPr>
+        <w:pStyle w:val="BodyText"/>
+      </w:pPr>
+      <w:r>
+        <w:t xml:space="preserve">videx form</w:t>
+      </w:r>
+    </w:p>
+    <w:p>
+      <w:pPr>
+        <w:pStyle w:val="BodyText"/>
+      </w:pPr>
+      <w:r>
+        <w:t xml:space="preserve">APS 材料</w:t>
+      </w:r>
+    </w:p>
+    <w:p>
+      <w:pPr>
+        <w:pStyle w:val="BodyText"/>
+      </w:pPr>
+      <w:r>
+        <w:t xml:space="preserve">2</w:t>
+      </w:r>
+    </w:p>
+    <w:p>
+      <w:pPr>
+        <w:pStyle w:val="BodyText"/>
+      </w:pPr>
+      <w:r>
+        <w:t xml:space="preserve">APS 注册</w:t>
+      </w:r>
+    </w:p>
+    <w:p>
+      <w:pPr>
+        <w:pStyle w:val="BodyText"/>
+      </w:pPr>
+      <w:r>
+        <w:t xml:space="preserve">身份证,护照复印件</w:t>
+      </w:r>
+    </w:p>
+    <w:p>
+      <w:pPr>
+        <w:pStyle w:val="BodyText"/>
+      </w:pPr>
+      <w:r>
+        <w:t xml:space="preserve">在学证明原件</w:t>
+      </w:r>
+    </w:p>
+    <w:p>
+      <w:pPr>
+        <w:pStyle w:val="BodyText"/>
+      </w:pPr>
+      <w:r>
+        <w:t xml:space="preserve">成绩单原件</w:t>
+      </w:r>
+    </w:p>
+    <w:p>
+      <w:pPr>
+        <w:pStyle w:val="BodyText"/>
+      </w:pPr>
+      <w:r>
+        <w:t xml:space="preserve">录取花名册相关页原件</w:t>
+      </w:r>
+    </w:p>
+    <w:p>
+      <w:pPr>
+        <w:pStyle w:val="BodyText"/>
+      </w:pPr>
+      <w:r>
+        <w:t xml:space="preserve">中德负责人联系方式</w:t>
+      </w:r>
+    </w:p>
+    <w:p>
+      <w:pPr>
+        <w:pStyle w:val="BodyText"/>
+      </w:pPr>
+      <w:r>
+        <w:t xml:space="preserve">汇款单收据的复印件</w:t>
+      </w:r>
+    </w:p>
+    <w:p>
+      <w:pPr>
+        <w:pStyle w:val="BodyText"/>
+      </w:pPr>
+      <w:r>
+        <w:t xml:space="preserve">签证材料</w:t>
+      </w:r>
+    </w:p>
+    <w:p>
+      <w:pPr>
+        <w:pStyle w:val="BodyText"/>
+      </w:pPr>
+      <w:r>
+        <w:t xml:space="preserve">2</w:t>
+      </w:r>
+    </w:p>
+    <w:p>
+      <w:pPr>
+        <w:pStyle w:val="BodyText"/>
+      </w:pPr>
+      <w:r>
+        <w:t xml:space="preserve">1 份 videx 表格最后页（英文第 7 页）</w:t>
+      </w:r>
+    </w:p>
+    <w:p>
+      <w:pPr>
+        <w:pStyle w:val="BodyText"/>
+      </w:pPr>
+      <w:r>
+        <w:t xml:space="preserve">2 份德文居留许可申请表及 3 张护照照片</w:t>
+      </w:r>
+    </w:p>
+    <w:p>
+      <w:pPr>
+        <w:pStyle w:val="BodyText"/>
+      </w:pPr>
+      <w:r>
+        <w:t xml:space="preserve">护照（原件）及 2 份护照照片页复印件</w:t>
+      </w:r>
+    </w:p>
+    <w:p>
+      <w:pPr>
+        <w:pStyle w:val="BodyText"/>
+      </w:pPr>
+      <w:r>
+        <w:t xml:space="preserve">TUM 通知书及语言水平证明</w:t>
+      </w:r>
+    </w:p>
+    <w:p>
+      <w:pPr>
+        <w:pStyle w:val="BodyText"/>
+      </w:pPr>
+      <w:r>
+        <w:t xml:space="preserve">存款证明</w:t>
+      </w:r>
+    </w:p>
+    <w:p>
+      <w:pPr>
+        <w:pStyle w:val="BodyText"/>
+      </w:pPr>
+      <w:r>
+        <w:t xml:space="preserve">在学证明（附</w:t>
+      </w:r>
+      <w:r>
+        <w:rPr>
+          <w:b/>
+        </w:rPr>
+        <w:t xml:space="preserve">德文翻译</w:t>
+      </w:r>
+      <w:r>
+        <w:t xml:space="preserve">）</w:t>
+      </w:r>
+    </w:p>
+    <w:p>
+      <w:pPr>
+        <w:pStyle w:val="BodyText"/>
+      </w:pPr>
+      <w:r>
+        <w:rPr>
+          <w:b/>
+        </w:rPr>
+        <w:t xml:space="preserve">德文版</w:t>
+      </w:r>
+      <w:r>
+        <w:t xml:space="preserve">个人简历</w:t>
+      </w:r>
+    </w:p>
+    <w:p>
+      <w:pPr>
+        <w:pStyle w:val="BodyText"/>
+      </w:pPr>
+      <w:r>
+        <w:t xml:space="preserve">留学德国的</w:t>
+      </w:r>
+      <w:r>
+        <w:rPr>
+          <w:b/>
+        </w:rPr>
+        <w:t xml:space="preserve">德文版</w:t>
+      </w:r>
+      <w:r>
+        <w:t xml:space="preserve">理由说明书</w:t>
+      </w:r>
+    </w:p>
+    <w:p>
+      <w:pPr>
+        <w:pStyle w:val="BodyText"/>
+      </w:pPr>
+      <w:r>
+        <w:t xml:space="preserve">医疗保险证明</w:t>
+      </w:r>
+    </w:p>
+    <w:p>
+      <w:pPr>
+        <w:pStyle w:val="BodyText"/>
+      </w:pPr>
+      <w:r>
+        <w:t xml:space="preserve">APS 审核证明/审核证书/传真</w:t>
+      </w:r>
+    </w:p>
+    <w:p>
+      <w:pPr>
+        <w:pStyle w:val="BodyText"/>
+      </w:pPr>
+      <w:r>
+        <w:t xml:space="preserve">德意志银行开户</w:t>
+      </w:r>
+    </w:p>
+    <w:p>
+      <w:pPr>
+        <w:pStyle w:val="BodyText"/>
+      </w:pPr>
+      <w:r>
+        <w:t xml:space="preserve">2</w:t>
+      </w:r>
+    </w:p>
+    <w:p>
+      <w:pPr>
+        <w:pStyle w:val="BodyText"/>
+      </w:pPr>
+      <w:r>
+        <w:t xml:space="preserve">开户表格（2 份，单面）</w:t>
+      </w:r>
+    </w:p>
+    <w:p>
+      <w:pPr>
+        <w:pStyle w:val="BodyText"/>
+      </w:pPr>
+      <w:r>
+        <w:t xml:space="preserve">资金来源证明（中英文）</w:t>
+      </w:r>
+    </w:p>
+    <w:p>
+      <w:pPr>
+        <w:pStyle w:val="BodyText"/>
+      </w:pPr>
+      <w:r>
+        <w:t xml:space="preserve">护照、身份证原件 + 1 份复印件</w:t>
+      </w:r>
+    </w:p>
+    <w:p>
+      <w:pPr>
+        <w:pStyle w:val="BodyText"/>
+      </w:pPr>
+      <w:r>
+        <w:t xml:space="preserve">TUM 通知书 A4 单面</w:t>
+      </w:r>
+    </w:p>
+    <w:p>
+      <w:pPr>
+        <w:pStyle w:val="BodyText"/>
+      </w:pPr>
+      <w:r>
+        <w:t xml:space="preserve">登记卡（手写）</w:t>
+      </w:r>
+    </w:p>
+    <w:p>
+      <w:pPr>
+        <w:pStyle w:val="BodyText"/>
+      </w:pPr>
+      <w:r>
+        <w:t xml:space="preserve">人民币 850 元（半年期）/ 1200 元（一年期）（二者均可。注意，转账时仍可能按比例扣除手续费。实际为汇款）</w:t>
+      </w:r>
+    </w:p>
+    <w:p>
+      <w:pPr>
+        <w:pStyle w:val="BodyText"/>
+      </w:pPr>
+      <w:r>
+        <w:t xml:space="preserve">APS 预约递签</w:t>
+      </w:r>
+    </w:p>
+    <w:p>
+      <w:pPr>
+        <w:pStyle w:val="BodyText"/>
+      </w:pPr>
+      <w:r>
+        <w:t xml:space="preserve">APS 递签</w:t>
+      </w:r>
+    </w:p>
+    <w:p>
+      <w:pPr>
+        <w:pStyle w:val="BodyText"/>
+      </w:pPr>
+      <w:r>
+        <w:t xml:space="preserve">领取护照</w:t>
+      </w:r>
+    </w:p>
+    <w:p>
+      <w:pPr>
+        <w:pStyle w:val="BodyText"/>
+      </w:pPr>
+      <w:r>
+        <w:t xml:space="preserve">APS 的审核证明/审核证书/传真</w:t>
+      </w:r>
+    </w:p>
+    <w:p>
+      <w:pPr>
+        <w:pStyle w:val="BodyText"/>
+      </w:pPr>
+      <w:r>
+        <w:t xml:space="preserve">德国居留许可申请</w:t>
+      </w:r>
+    </w:p>
+    <w:p>
+      <w:pPr>
+        <w:pStyle w:val="BodyText"/>
+      </w:pPr>
+      <w:r>
+        <w:t xml:space="preserve">住宿</w:t>
+      </w:r>
+    </w:p>
+    <w:p>
+      <w:pPr>
+        <w:pStyle w:val="BodyText"/>
+      </w:pPr>
+      <w:r>
+        <w:t xml:space="preserve">航班</w:t>
+      </w:r>
+    </w:p>
+    <w:p>
+      <w:pPr>
+        <w:pStyle w:val="BodyText"/>
+      </w:pPr>
+      <w:r>
+        <w:t xml:space="preserve">Registration for TUM</w:t>
+      </w:r>
+    </w:p>
+    <w:p>
+      <w:pPr>
+        <w:pStyle w:val="BodyText"/>
+      </w:pPr>
+      <w:r>
+        <w:t xml:space="preserve">2</w:t>
+      </w:r>
+    </w:p>
+    <w:p>
+      <w:pPr>
+        <w:pStyle w:val="BodyText"/>
+      </w:pPr>
+      <w:r>
+        <w:t xml:space="preserve">€</w:t>
+      </w:r>
+      <w:r>
+        <w:t xml:space="preserve">129,40</w:t>
+      </w:r>
+    </w:p>
+    <w:p>
+      <w:pPr>
+        <w:pStyle w:val="BodyText"/>
+      </w:pPr>
+      <w:r>
+        <w:t xml:space="preserve">health insurance</w:t>
+      </w:r>
+    </w:p>
+    <w:p>
+      <w:pPr>
+        <w:pStyle w:val="BodyText"/>
+      </w:pPr>
+      <w:r>
+        <w:t xml:space="preserve">up-load a photo in TUMonline (and change password)</w:t>
+      </w:r>
+    </w:p>
+    <w:p>
+      <w:pPr>
+        <w:pStyle w:val="BodyText"/>
+      </w:pPr>
+      <w:r>
+        <w:t xml:space="preserve">以下各节间安排顺序与实际操作顺序无直接关系。</w:t>
+      </w:r>
+    </w:p>
+    <w:p>
+      <w:pPr>
+        <w:pStyle w:val="Heading1"/>
+      </w:pPr>
+      <w:bookmarkStart w:id="27" w:name="德国保险"/>
+      <w:r>
+        <w:t xml:space="preserve">德国保险</w:t>
+      </w:r>
+      <w:bookmarkEnd w:id="27"/>
+    </w:p>
+    <w:p>
+      <w:pPr>
+        <w:pStyle w:val="FirstParagraph"/>
+      </w:pPr>
+      <w:r>
+        <w:t xml:space="preserve">到德国留学的学生，每人均需购买一份医疗保险才能成功申请签证。</w:t>
+      </w:r>
+    </w:p>
+    <w:p>
+      <w:pPr>
+        <w:numPr>
+          <w:numId w:val="1002"/>
+          <w:ilvl w:val="0"/>
+        </w:numPr>
+      </w:pPr>
+      <w:r>
+        <w:t xml:space="preserve">可选择购买保险的公司及相应价格如下表：</w:t>
+      </w:r>
+      <w:r>
+        <w:t xml:space="preserve"> </w:t>
+      </w:r>
+      <w:r>
+        <w:t xml:space="preserve">TUM 给的建议是选择 AOK 公司。</w:t>
+      </w:r>
+    </w:p>
+    <w:p>
+      <w:pPr>
+        <w:numPr>
+          <w:numId w:val="1002"/>
+          <w:ilvl w:val="0"/>
+        </w:numPr>
+      </w:pPr>
+      <w:r>
+        <w:t xml:space="preserve">保险购买步骤</w:t>
+      </w:r>
+    </w:p>
+    <w:p>
+      <w:pPr>
+        <w:numPr>
+          <w:numId w:val="1003"/>
+          <w:ilvl w:val="1"/>
+        </w:numPr>
+      </w:pPr>
+      <w:r>
+        <w:t xml:space="preserve">将本人姓名、出生日期、国籍、性别 (Name，Date of birth，Home country，Sex) 等基本信息写邮件至</w:t>
+      </w:r>
+      <w:r>
+        <w:t xml:space="preserve"> </w:t>
+      </w:r>
+      <w:hyperlink r:id="rId28">
+        <w:r>
+          <w:rPr>
+            <w:rStyle w:val="Hyperlink"/>
+          </w:rPr>
+          <w:t xml:space="preserve">muenchen.student@service.by.aok.de</w:t>
+        </w:r>
+      </w:hyperlink>
+      <w:r>
+        <w:t xml:space="preserve">；</w:t>
+      </w:r>
+    </w:p>
+    <w:p>
+      <w:pPr>
+        <w:numPr>
+          <w:numId w:val="1003"/>
+          <w:ilvl w:val="1"/>
+        </w:numPr>
+      </w:pPr>
+      <w:r>
+        <w:t xml:space="preserve">等对方回邮件填写申请表并签名，TUM官网有 AOK 申请表（见附件2），仅供参考，请以上述邮箱发过来的表格为准；</w:t>
+      </w:r>
+    </w:p>
+    <w:p>
+      <w:pPr>
+        <w:numPr>
+          <w:numId w:val="1003"/>
+          <w:ilvl w:val="1"/>
+        </w:numPr>
+      </w:pPr>
+      <w:r>
+        <w:t xml:space="preserve">申请表填好后，打印 application 并填写，扫描后</w:t>
+      </w:r>
+      <w:r>
+        <w:t xml:space="preserve"> </w:t>
+      </w:r>
+      <w:r>
+        <w:t xml:space="preserve">“</w:t>
+      </w:r>
+      <w:r>
+        <w:t xml:space="preserve">together with a copy of your passport and admission letter of the university</w:t>
+      </w:r>
+      <w:r>
+        <w:t xml:space="preserve">”</w:t>
+      </w:r>
+      <w:r>
+        <w:t xml:space="preserve"> </w:t>
+      </w:r>
+      <w:r>
+        <w:t xml:space="preserve">发邮件回去。</w:t>
+      </w:r>
+      <w:r>
+        <w:t xml:space="preserve"> </w:t>
+      </w:r>
+      <w:r>
+        <w:t xml:space="preserve">通常一天之后大家就能收到入学所需的保险证明（certificate for enrollment）;</w:t>
+      </w:r>
+    </w:p>
+    <w:p>
+      <w:pPr>
+        <w:numPr>
+          <w:numId w:val="1002"/>
+          <w:ilvl w:val="0"/>
+        </w:numPr>
+      </w:pPr>
+      <w:r>
+        <w:t xml:space="preserve">TUM保险购买的详细英文指南，以及关于保险的各项细节见附件3；</w:t>
+      </w:r>
+    </w:p>
+    <w:p>
+      <w:pPr>
+        <w:pStyle w:val="Heading1"/>
+      </w:pPr>
+      <w:bookmarkStart w:id="29" w:name="签证申请"/>
+      <w:r>
+        <w:t xml:space="preserve">签证申请</w:t>
+      </w:r>
+      <w:bookmarkEnd w:id="29"/>
+    </w:p>
+    <w:p>
+      <w:pPr>
+        <w:pStyle w:val="Heading2"/>
+      </w:pPr>
+      <w:bookmarkStart w:id="30" w:name="签证类型"/>
+      <w:r>
+        <w:t xml:space="preserve">签证类型</w:t>
+      </w:r>
+      <w:bookmarkEnd w:id="30"/>
+    </w:p>
+    <w:p>
+      <w:pPr>
+        <w:pStyle w:val="FirstParagraph"/>
+      </w:pPr>
+      <w:r>
+        <w:t xml:space="preserve">申请德国长期签证—留学签证。</w:t>
+      </w:r>
+      <w:r>
+        <w:t xml:space="preserve"> </w:t>
+      </w:r>
+      <w:r>
+        <w:t xml:space="preserve">按照短期交换团组的程序申请签证，团组号由访学办老师联系德国大使馆申请，访学办老师取得团组号之后会将团组号告诉所有学生。</w:t>
+      </w:r>
+      <w:r>
+        <w:t xml:space="preserve"> </w:t>
+      </w:r>
+      <w:r>
+        <w:t xml:space="preserve">短期交换程序的基本流程及要求见附件4</w:t>
+      </w:r>
+    </w:p>
+    <w:p>
+      <w:pPr>
+        <w:pStyle w:val="Heading2"/>
+      </w:pPr>
+      <w:bookmarkStart w:id="31" w:name="申请流程"/>
+      <w:r>
+        <w:t xml:space="preserve">申请流程</w:t>
+      </w:r>
+      <w:bookmarkEnd w:id="31"/>
+    </w:p>
+    <w:p>
+      <w:pPr>
+        <w:numPr>
+          <w:numId w:val="1004"/>
+          <w:ilvl w:val="0"/>
+        </w:numPr>
+      </w:pPr>
+      <w:r>
+        <w:t xml:space="preserve">登录</w:t>
+      </w:r>
+      <w:r>
+        <w:t xml:space="preserve"> </w:t>
+      </w:r>
+      <w:hyperlink r:id="rId32">
+        <w:r>
+          <w:rPr>
+            <w:rStyle w:val="Hyperlink"/>
+          </w:rPr>
+          <w:t xml:space="preserve">http://videx.diplo.de/</w:t>
+        </w:r>
+      </w:hyperlink>
+      <w:r>
+        <w:t xml:space="preserve"> </w:t>
+      </w:r>
+      <w:r>
+        <w:t xml:space="preserve">填写申请表并下载打印；</w:t>
+      </w:r>
+    </w:p>
+    <w:p>
+      <w:pPr>
+        <w:numPr>
+          <w:numId w:val="1004"/>
+          <w:ilvl w:val="0"/>
+        </w:numPr>
+      </w:pPr>
+      <w:r>
+        <w:t xml:space="preserve">在德国驻华大使馆留德人员审核部 APS (</w:t>
+      </w:r>
+      <w:hyperlink r:id="rId33">
+        <w:r>
+          <w:rPr>
+            <w:rStyle w:val="Hyperlink"/>
+          </w:rPr>
+          <w:t xml:space="preserve">www.aps.org.cn/zh/</w:t>
+        </w:r>
+      </w:hyperlink>
+      <w:r>
+        <w:t xml:space="preserve">) 注册帐号。</w:t>
+      </w:r>
+      <w:hyperlink r:id="rId34">
+        <w:r>
+          <w:rPr>
+            <w:rStyle w:val="Hyperlink"/>
+          </w:rPr>
+          <w:t xml:space="preserve">https://www.aps.org.cn/zh/verfahren-und-services-deutschland/austauschverfahren</w:t>
+        </w:r>
+      </w:hyperlink>
+      <w:r>
+        <w:t xml:space="preserve">。注册时需要填写 14 位考生号。)；</w:t>
+      </w:r>
+    </w:p>
+    <w:p>
+      <w:pPr>
+        <w:numPr>
+          <w:numId w:val="1004"/>
+          <w:ilvl w:val="0"/>
+        </w:numPr>
+      </w:pPr>
+      <w:r>
+        <w:t xml:space="preserve">预约递签。网址</w:t>
+      </w:r>
+      <w:r>
+        <w:t xml:space="preserve"> </w:t>
+      </w:r>
+      <w:hyperlink r:id="rId35">
+        <w:r>
+          <w:rPr>
+            <w:rStyle w:val="Hyperlink"/>
+          </w:rPr>
+          <w:t xml:space="preserve">https://service2.diplo.de/rktermin/extern/choose_category.do?locationCode=peki&amp;realmId=12&amp;categoryId=156&amp;request_locale=de</w:t>
+        </w:r>
+      </w:hyperlink>
+      <w:r>
+        <w:t xml:space="preserve">. 请以德文界面进入。后续表格中将有 德/英/中 三语。我以英语进入时，表格中多项标题为空白。</w:t>
+      </w:r>
+    </w:p>
+    <w:p>
+      <w:pPr>
+        <w:numPr>
+          <w:numId w:val="1004"/>
+          <w:ilvl w:val="0"/>
+        </w:numPr>
+      </w:pPr>
+      <w:r>
+        <w:t xml:space="preserve">递签，并缴纳申请费（60 欧元，以人民币支付）。</w:t>
+      </w:r>
+    </w:p>
+    <w:p>
+      <w:pPr>
+        <w:numPr>
+          <w:numId w:val="1004"/>
+          <w:ilvl w:val="0"/>
+        </w:numPr>
+      </w:pPr>
+      <w:r>
+        <w:t xml:space="preserve">领取护照（6 周以上）。</w:t>
+      </w:r>
+    </w:p>
+    <w:p>
+      <w:pPr>
+        <w:pStyle w:val="Heading2"/>
+      </w:pPr>
+      <w:bookmarkStart w:id="36" w:name="sec:visa"/>
+      <w:r>
+        <w:t xml:space="preserve">关于递签</w:t>
+      </w:r>
+      <w:bookmarkEnd w:id="36"/>
+    </w:p>
+    <w:p>
+      <w:pPr>
+        <w:pStyle w:val="FirstParagraph"/>
+      </w:pPr>
+      <w:r>
+        <w:t xml:space="preserve">预约递签的网址</w:t>
+      </w:r>
+      <w:r>
+        <w:t xml:space="preserve"> </w:t>
+      </w:r>
+      <w:hyperlink r:id="rId37">
+        <w:r>
+          <w:rPr>
+            <w:rStyle w:val="Hyperlink"/>
+          </w:rPr>
+          <w:t xml:space="preserve">https://service2.diplo.de/rktermin/extern/choose_category.do?locationCode=peki&amp;realmId=12&amp;categoryId=156&amp;request_locale=en</w:t>
+        </w:r>
+      </w:hyperlink>
+      <w:r>
+        <w:t xml:space="preserve">.</w:t>
+      </w:r>
+    </w:p>
+    <w:p>
+      <w:pPr>
+        <w:pStyle w:val="DefinitionTerm"/>
+      </w:pPr>
+      <w:r>
+        <w:t xml:space="preserve">最早可于行程开始前三个月申请签证</w:t>
+      </w:r>
+    </w:p>
+    <w:p>
+      <w:pPr>
+        <w:pStyle w:val="Definition"/>
+      </w:pPr>
+      <w:r>
+        <w:t xml:space="preserve">—见</w:t>
+      </w:r>
+      <w:r>
+        <w:t xml:space="preserve"> </w:t>
+      </w:r>
+      <w:hyperlink r:id="rId38">
+        <w:r>
+          <w:rPr>
+            <w:rStyle w:val="Hyperlink"/>
+          </w:rPr>
+          <w:t xml:space="preserve">https://china.diplo.de/cn-zh/service/visa-einreise/faq-schengenvisa/1434980</w:t>
+        </w:r>
+      </w:hyperlink>
+      <w:r>
+        <w:t xml:space="preserve"> </w:t>
+      </w:r>
+      <w:r>
+        <w:t xml:space="preserve">问题 8.</w:t>
+      </w:r>
+    </w:p>
+    <w:p>
+      <w:pPr>
+        <w:pStyle w:val="DefinitionTerm"/>
+      </w:pPr>
+      <w:r>
+        <w:t xml:space="preserve">重新预约</w:t>
+      </w:r>
+    </w:p>
+    <w:p>
+      <w:pPr>
+        <w:pStyle w:val="Definition"/>
+      </w:pPr>
+      <w:r>
+        <w:t xml:space="preserve">—以下两条见</w:t>
+      </w:r>
+      <w:hyperlink r:id="rId39">
+        <w:r>
+          <w:rPr>
+            <w:rStyle w:val="Hyperlink"/>
+          </w:rPr>
+          <w:t xml:space="preserve">https://www.aps.org.cn/zh/verfahren-und-services-deutschland/visum-fur-deutschland</w:t>
+        </w:r>
+      </w:hyperlink>
+      <w:r>
+        <w:t xml:space="preserve"> </w:t>
+      </w:r>
+      <w:r>
+        <w:t xml:space="preserve">中</w:t>
+      </w:r>
+      <w:r>
+        <w:t xml:space="preserve">“</w:t>
+      </w:r>
+      <w:r>
+        <w:rPr>
+          <w:b/>
+        </w:rPr>
+        <w:t xml:space="preserve">关于签证预约</w:t>
+      </w:r>
+      <w:r>
+        <w:t xml:space="preserve">”</w:t>
+      </w:r>
+      <w:r>
+        <w:t xml:space="preserve">。预约提交后会收到系统发送的确认邮件，如果预约了错误日期或者预留的信息有误，请点击该邮件中的取消链接，然后重新预约即可</w:t>
+      </w:r>
+    </w:p>
+    <w:p>
+      <w:pPr>
+        <w:pStyle w:val="DefinitionTerm"/>
+      </w:pPr>
+      <w:r>
+        <w:t xml:space="preserve">重复预约被取消的情形</w:t>
+      </w:r>
+    </w:p>
+    <w:p>
+      <w:pPr>
+        <w:pStyle w:val="Definition"/>
+      </w:pPr>
+      <w:r>
+        <w:t xml:space="preserve">如果申请人改动个人信息（比如护照号码，姓名，电话号码）进行重复预约，所有预约将被系统取消并且不会告知申请人！</w:t>
+      </w:r>
+    </w:p>
+    <w:p>
+      <w:pPr>
+        <w:pStyle w:val="DefinitionTerm"/>
+      </w:pPr>
+      <w:r>
+        <w:t xml:space="preserve">重新预约递签的说明（仅限在北京审核部递签的情况）</w:t>
+      </w:r>
+    </w:p>
+    <w:p>
+      <w:pPr>
+        <w:pStyle w:val="Definition"/>
+      </w:pPr>
+      <w:r>
+        <w:t xml:space="preserve">—见</w:t>
+      </w:r>
+      <w:r>
+        <w:t xml:space="preserve"> </w:t>
+      </w:r>
+      <w:hyperlink r:id="rId39">
+        <w:r>
+          <w:rPr>
+            <w:rStyle w:val="Hyperlink"/>
+          </w:rPr>
+          <w:t xml:space="preserve">https://www.aps.org.cn/zh/verfahren-und-services-deutschland/visum-fur-deutschland</w:t>
+        </w:r>
+      </w:hyperlink>
+      <w:r>
+        <w:br w:type="textWrapping"/>
+      </w:r>
+      <w:r>
+        <w:t xml:space="preserve">通过在线系统预约北京审核部递签的申请人（C 程序 D 程序 A 程序），重新预约时有以下几种情况：</w:t>
+      </w:r>
+    </w:p>
+    <w:p>
+      <w:pPr>
+        <w:pStyle w:val="Definition"/>
+        <w:numPr>
+          <w:numId w:val="1005"/>
+          <w:ilvl w:val="0"/>
+        </w:numPr>
+      </w:pPr>
+      <w:r>
+        <w:t xml:space="preserve">如果在递签日之前要取消预约，点击预约确认邮件中的取消链接，即可重新预约。</w:t>
+      </w:r>
+    </w:p>
+    <w:p>
+      <w:pPr>
+        <w:pStyle w:val="Definition"/>
+        <w:numPr>
+          <w:numId w:val="1005"/>
+          <w:ilvl w:val="0"/>
+        </w:numPr>
+      </w:pPr>
+      <w:r>
+        <w:t xml:space="preserve">如果递签日没有成功递签，</w:t>
+      </w:r>
+    </w:p>
+    <w:p>
+      <w:pPr>
+        <w:pStyle w:val="Definition"/>
+        <w:numPr>
+          <w:numId w:val="1006"/>
+          <w:ilvl w:val="1"/>
+        </w:numPr>
+      </w:pPr>
+      <w:r>
+        <w:t xml:space="preserve">若护照号码更换，请使用新号码直接预约即可</w:t>
+      </w:r>
+    </w:p>
+    <w:p>
+      <w:pPr>
+        <w:pStyle w:val="Definition"/>
+        <w:numPr>
+          <w:numId w:val="1006"/>
+          <w:ilvl w:val="1"/>
+        </w:numPr>
+      </w:pPr>
+      <w:r>
+        <w:t xml:space="preserve">若护照号码不变，请先用英文或德文发送邮件至</w:t>
+      </w:r>
+      <w:r>
+        <w:t xml:space="preserve"> </w:t>
+      </w:r>
+      <w:hyperlink r:id="rId40">
+        <w:r>
+          <w:rPr>
+            <w:rStyle w:val="Hyperlink"/>
+          </w:rPr>
+          <w:t xml:space="preserve">visa@peki.diplo.de</w:t>
+        </w:r>
+      </w:hyperlink>
+    </w:p>
+    <w:p>
+      <w:pPr>
+        <w:pStyle w:val="Definition"/>
+      </w:pPr>
+      <w:r>
+        <w:t xml:space="preserve">邮件需提供个人信息，申请取消上次预约（不会收到回复邮件）,在发出邮件 24 小时后可重新预约。</w:t>
+      </w:r>
+    </w:p>
+    <w:p>
+      <w:pPr>
+        <w:pStyle w:val="DefinitionTerm"/>
+      </w:pPr>
+      <w:r>
+        <w:t xml:space="preserve">有关联系方式及代办人的附加证明</w:t>
+      </w:r>
+    </w:p>
+    <w:p>
+      <w:pPr>
+        <w:pStyle w:val="Definition"/>
+      </w:pPr>
+      <w:r>
+        <w:t xml:space="preserve">—见</w:t>
+      </w:r>
+      <w:r>
+        <w:t xml:space="preserve"> </w:t>
+      </w:r>
+      <w:hyperlink r:id="rId39">
+        <w:r>
+          <w:rPr>
+            <w:rStyle w:val="Hyperlink"/>
+          </w:rPr>
+          <w:t xml:space="preserve">https://www.aps.org.cn/zh/verfahren-und-services-deutschland/visum-fur-deutschland</w:t>
+        </w:r>
+      </w:hyperlink>
+      <w:r>
+        <w:t xml:space="preserve">.</w:t>
+      </w:r>
+      <w:r>
+        <w:t xml:space="preserve"> </w:t>
+      </w:r>
+      <w:r>
+        <w:t xml:space="preserve">签证材料中需要附上一份有关联系方式及代办人的附加证明。</w:t>
+      </w:r>
+      <w:r>
+        <w:br w:type="textWrapping"/>
+      </w:r>
+      <w:r>
+        <w:t xml:space="preserve">填写时请注意：</w:t>
+      </w:r>
+    </w:p>
+    <w:p>
+      <w:pPr>
+        <w:pStyle w:val="Definition"/>
+        <w:numPr>
+          <w:numId w:val="1007"/>
+          <w:ilvl w:val="0"/>
+        </w:numPr>
+      </w:pPr>
+      <w:r>
+        <w:t xml:space="preserve">受理号不填写</w:t>
+      </w:r>
+    </w:p>
+    <w:p>
+      <w:pPr>
+        <w:pStyle w:val="Definition"/>
+        <w:numPr>
+          <w:numId w:val="1007"/>
+          <w:ilvl w:val="0"/>
+        </w:numPr>
+      </w:pPr>
+      <w:r>
+        <w:t xml:space="preserve">个人信息中文填写</w:t>
+      </w:r>
+    </w:p>
+    <w:p>
+      <w:pPr>
+        <w:pStyle w:val="Definition"/>
+        <w:numPr>
+          <w:numId w:val="1007"/>
+          <w:ilvl w:val="0"/>
+        </w:numPr>
+      </w:pPr>
+      <w:r>
+        <w:t xml:space="preserve">选择项前面打</w:t>
+      </w:r>
+      <w:r>
+        <w:t xml:space="preserve">“</w:t>
+      </w:r>
+      <w:r>
+        <w:t xml:space="preserve">X</w:t>
+      </w:r>
+      <w:r>
+        <w:t xml:space="preserve">”</w:t>
+      </w:r>
+    </w:p>
+    <w:p>
+      <w:pPr>
+        <w:pStyle w:val="Definition"/>
+        <w:numPr>
+          <w:numId w:val="1007"/>
+          <w:ilvl w:val="0"/>
+        </w:numPr>
+      </w:pPr>
+      <w:r>
+        <w:t xml:space="preserve">本人递签不填写代办信息</w:t>
+      </w:r>
+    </w:p>
+    <w:p>
+      <w:pPr>
+        <w:pStyle w:val="Definition"/>
+        <w:numPr>
+          <w:numId w:val="1007"/>
+          <w:ilvl w:val="0"/>
+        </w:numPr>
+      </w:pPr>
+      <w:r>
+        <w:t xml:space="preserve">填写日期和中文签名（必须本人亲笔签名）</w:t>
+      </w:r>
+    </w:p>
+    <w:p>
+      <w:pPr>
+        <w:pStyle w:val="Heading2"/>
+      </w:pPr>
+      <w:bookmarkStart w:id="41" w:name="所需材料"/>
+      <w:r>
+        <w:t xml:space="preserve">所需材料</w:t>
+      </w:r>
+      <w:bookmarkEnd w:id="41"/>
+    </w:p>
+    <w:p>
+      <w:pPr>
+        <w:pStyle w:val="Heading3"/>
+      </w:pPr>
+      <w:bookmarkStart w:id="42" w:name="留德人员审核部-aps-的审核证明一份原件"/>
+      <w:r>
+        <w:t xml:space="preserve">留德人员审核部 (APS) 的审核证明（一份原件）</w:t>
+      </w:r>
+      <w:bookmarkEnd w:id="42"/>
+    </w:p>
+    <w:p>
+      <w:pPr>
+        <w:numPr>
+          <w:numId w:val="1008"/>
+          <w:ilvl w:val="0"/>
+        </w:numPr>
+      </w:pPr>
+      <w:r>
+        <w:t xml:space="preserve">在APS官网填表(选择短期交换项目，团队号见微信群)，打印签字，自贴照片(</w:t>
+      </w:r>
+      <w:r>
+        <w:t xml:space="preserve">“</w:t>
+      </w:r>
+      <w:r>
+        <w:t xml:space="preserve">必须提交 3 张相同的白色背景的近期证件照，照片尺寸为 45x35. 照片必须为正面免冠照，不能遮挡眼睛。具体要求请参看</w:t>
+      </w:r>
+      <w:r>
+        <w:t xml:space="preserve"> </w:t>
+      </w:r>
+      <w:hyperlink r:id="rId43">
+        <w:r>
+          <w:rPr>
+            <w:rStyle w:val="Hyperlink"/>
+          </w:rPr>
+          <w:t xml:space="preserve">照片示例表</w:t>
+        </w:r>
+      </w:hyperlink>
+      <w:r>
+        <w:t xml:space="preserve">。</w:t>
+      </w:r>
+      <w:r>
+        <w:t xml:space="preserve">”</w:t>
+      </w:r>
+      <w:r>
+        <w:t xml:space="preserve">—</w:t>
+      </w:r>
+      <w:hyperlink r:id="rId44">
+        <w:r>
+          <w:rPr>
+            <w:rStyle w:val="Hyperlink"/>
+          </w:rPr>
+          <w:t xml:space="preserve">长期停留常见问题–9.</w:t>
+        </w:r>
+      </w:hyperlink>
+      <w:r>
+        <w:t xml:space="preserve">)</w:t>
+      </w:r>
+    </w:p>
+    <w:p>
+      <w:pPr>
+        <w:numPr>
+          <w:numId w:val="1008"/>
+          <w:ilvl w:val="0"/>
+        </w:numPr>
+      </w:pPr>
+      <w:r>
+        <w:t xml:space="preserve">身份证，护照复印件</w:t>
+      </w:r>
+    </w:p>
+    <w:p>
+      <w:pPr>
+        <w:numPr>
+          <w:numId w:val="1008"/>
+          <w:ilvl w:val="0"/>
+        </w:numPr>
+      </w:pPr>
+      <w:r>
+        <w:t xml:space="preserve">大学在学证明原件(周三下午 13:30–16:30)。</w:t>
+      </w:r>
+      <w:hyperlink r:id="rId45">
+        <w:r>
+          <w:rPr>
+            <w:rStyle w:val="Hyperlink"/>
+          </w:rPr>
+          <w:t xml:space="preserve">短期交换程序须知</w:t>
+        </w:r>
+      </w:hyperlink>
+      <w:r>
+        <w:t xml:space="preserve">—“大学在读证明内容必须包括：被哪所大学录取，院系名称，所学专业，学号，学历类型，学习起</w:t>
+      </w:r>
+      <w:r>
+        <w:rPr>
+          <w:i/>
+        </w:rPr>
+        <w:t xml:space="preserve">止</w:t>
+      </w:r>
+      <w:r>
+        <w:t xml:space="preserve">（但老师不允许写该</w:t>
+      </w:r>
+      <w:r>
+        <w:t xml:space="preserve">“</w:t>
+      </w:r>
+      <w:r>
+        <w:t xml:space="preserve">止</w:t>
+      </w:r>
+      <w:r>
+        <w:t xml:space="preserve">”</w:t>
+      </w:r>
+      <w:r>
+        <w:t xml:space="preserve">，只允许模板上已有的内容）时间，已读完的学期数（老师勉强允许填写），并由教务处/档案室/学籍管理办公室等校级部门盖章。“</w:t>
+      </w:r>
+    </w:p>
+    <w:p>
+      <w:pPr>
+        <w:numPr>
+          <w:numId w:val="1008"/>
+          <w:ilvl w:val="0"/>
+        </w:numPr>
+      </w:pPr>
+      <w:r>
+        <w:t xml:space="preserve">学士成绩单原件，分学年（本校只提供不分学年的成绩单。周一下午和周三上午，办公室110）。</w:t>
+      </w:r>
+      <w:hyperlink r:id="rId45">
+        <w:r>
+          <w:rPr>
+            <w:rStyle w:val="Hyperlink"/>
+          </w:rPr>
+          <w:t xml:space="preserve">短期交换程序须知</w:t>
+        </w:r>
+      </w:hyperlink>
+      <w:r>
+        <w:t xml:space="preserve">—</w:t>
+      </w:r>
+      <w:r>
+        <w:t xml:space="preserve">“</w:t>
+      </w:r>
+      <w:r>
+        <w:t xml:space="preserve">大学成绩单必须包括大学期间所学全部课程的成绩，需要分学期开具，并由教务处/档案室/学籍管理办公室等校级部门盖章。</w:t>
+      </w:r>
+      <w:r>
+        <w:t xml:space="preserve">”</w:t>
+      </w:r>
+    </w:p>
+    <w:p>
+      <w:pPr>
+        <w:numPr>
+          <w:numId w:val="1008"/>
+          <w:ilvl w:val="0"/>
+        </w:numPr>
+      </w:pPr>
+      <w:r>
+        <w:t xml:space="preserve">大学录取花名册相关页原件（联系学校招生办开具，先打电话 88256215，然后到办公楼 123 领取。注意不同人可能在不同页上，请确认自己或他人代办该项）</w:t>
+      </w:r>
+    </w:p>
+    <w:p>
+      <w:pPr>
+        <w:numPr>
+          <w:numId w:val="1008"/>
+          <w:ilvl w:val="0"/>
+        </w:numPr>
+      </w:pPr>
+      <w:r>
+        <w:t xml:space="preserve">中德负责人联系方式（写在一张A4纸上，中方写张老师，德方写 Dalma. 可参考</w:t>
       </w:r>
       <w:r>
         <w:t xml:space="preserve"> </w:t>
@@ -96,1433 +1586,13 @@
         <w:t xml:space="preserve"> </w:t>
       </w:r>
       <w:r>
-        <w:t xml:space="preserve">附录），签证材料（见</w:t>
-      </w:r>
-      <w:r>
-        <w:t xml:space="preserve"> </w:t>
-      </w:r>
-      <w:hyperlink w:anchor="sec:visa">
-        <w:r>
-          <w:rPr>
-            <w:rStyle w:val="Hyperlink"/>
-          </w:rPr>
-          <w:t xml:space="preserve">3.3</w:t>
-        </w:r>
-      </w:hyperlink>
-      <w:r>
-        <w:t xml:space="preserve"> </w:t>
-      </w:r>
-      <w:r>
-        <w:t xml:space="preserve">节），及预约递签（见</w:t>
-      </w:r>
-      <w:r>
-        <w:t xml:space="preserve"> </w:t>
-      </w:r>
-      <w:hyperlink w:anchor="sec:visa-material">
-        <w:r>
-          <w:rPr>
-            <w:rStyle w:val="Hyperlink"/>
-          </w:rPr>
-          <w:t xml:space="preserve">3.4.2</w:t>
-        </w:r>
-      </w:hyperlink>
-      <w:r>
-        <w:t xml:space="preserve"> </w:t>
-      </w:r>
-      <w:r>
-        <w:t xml:space="preserve">节）。</w:t>
-      </w:r>
-    </w:p>
-    <w:p>
-      <w:pPr>
-        <w:pStyle w:val="BodyText"/>
-      </w:pPr>
-      <w:r>
-        <w:t xml:space="preserve">希望大家随时在 QQ 群里指出有误或写得不清楚的地方。有任何其他建议也可随时在 QQ 群里提出。</w:t>
-      </w:r>
-    </w:p>
-    <w:p>
-      <w:pPr>
-        <w:pStyle w:val="BodyText"/>
-      </w:pPr>
-      <w:r>
-        <w:t xml:space="preserve">这份文档，既为了方便此次访学，也是希望能够为往后的 TUM 交流生铺一条路。</w:t>
-      </w:r>
-    </w:p>
-    <w:p>
-      <w:pPr>
-        <w:pStyle w:val="BodyText"/>
-      </w:pPr>
-      <w:r>
-        <w:t xml:space="preserve">这篇文档由 LaTeX写作编译成 pdf. 目前放在</w:t>
-      </w:r>
-      <w:r>
-        <w:t xml:space="preserve"> </w:t>
-      </w:r>
-      <w:hyperlink r:id="rId20">
-        <w:r>
-          <w:rPr>
-            <w:rStyle w:val="Hyperlink"/>
-          </w:rPr>
-          <w:t xml:space="preserve">overleaf.com</w:t>
-        </w:r>
-      </w:hyperlink>
-      <w:r>
-        <w:t xml:space="preserve"> </w:t>
-      </w:r>
-      <w:r>
-        <w:t xml:space="preserve">（项目名为</w:t>
-      </w:r>
-      <w:r>
-        <w:t xml:space="preserve"> </w:t>
-      </w:r>
-      <w:hyperlink r:id="rId21">
-        <w:r>
-          <w:rPr>
-            <w:rStyle w:val="Hyperlink"/>
-          </w:rPr>
-          <w:t xml:space="preserve">Road-to-TUM</w:t>
-        </w:r>
-      </w:hyperlink>
-      <w:r>
-        <w:t xml:space="preserve">） 以及</w:t>
-      </w:r>
-      <w:r>
-        <w:t xml:space="preserve"> </w:t>
-      </w:r>
-      <w:hyperlink r:id="rId22">
-        <w:r>
-          <w:rPr>
-            <w:rStyle w:val="Hyperlink"/>
-          </w:rPr>
-          <w:t xml:space="preserve">github.com</w:t>
-        </w:r>
-      </w:hyperlink>
-      <w:r>
-        <w:t xml:space="preserve"> </w:t>
-      </w:r>
-      <w:r>
-        <w:t xml:space="preserve">（项目名为</w:t>
-      </w:r>
-      <w:r>
-        <w:t xml:space="preserve"> </w:t>
-      </w:r>
-      <w:hyperlink r:id="rId23">
-        <w:r>
-          <w:rPr>
-            <w:rStyle w:val="Hyperlink"/>
-          </w:rPr>
-          <w:t xml:space="preserve">Road-to-TUM</w:t>
-        </w:r>
-      </w:hyperlink>
-      <w:r>
-        <w:t xml:space="preserve">, 同时有利用 Pandoc 不定期从 .tex 转换为 .docx 的 Word 文档）上。目前 overleaf 网络访问不畅通，故新添了 github 项目。</w:t>
-      </w:r>
-    </w:p>
-    <w:p>
-      <w:pPr>
-        <w:pStyle w:val="BodyText"/>
-      </w:pPr>
-      <w:r>
-        <w:t xml:space="preserve">主要内容的增补将仍在文件</w:t>
-      </w:r>
-      <w:r>
-        <w:t xml:space="preserve">“</w:t>
-      </w:r>
-      <w:hyperlink r:id="rId24">
-        <w:r>
-          <w:rPr>
-            <w:rStyle w:val="Hyperlink"/>
-          </w:rPr>
-          <w:t xml:space="preserve">TUM 流程</w:t>
-        </w:r>
-      </w:hyperlink>
-      <w:r>
-        <w:t xml:space="preserve">”</w:t>
-      </w:r>
-      <w:r>
-        <w:t xml:space="preserve">中完成。希望有兴趣的同学可以参与这个文档编写项目。</w:t>
-      </w:r>
-    </w:p>
-    <w:p>
-      <w:pPr>
-        <w:pStyle w:val="BodyText"/>
-      </w:pPr>
-      <w:r>
-        <w:t xml:space="preserve">目前文档正在增添和修补中。文中</w:t>
-      </w:r>
-      <w:r>
-        <w:t xml:space="preserve">“</w:t>
-      </w:r>
-      <w:r>
-        <w:t xml:space="preserve">做什么</w:t>
-      </w:r>
-      <w:r>
-        <w:t xml:space="preserve">”</w:t>
-      </w:r>
-      <w:r>
-        <w:t xml:space="preserve">“</w:t>
-      </w:r>
-      <w:r>
-        <w:t xml:space="preserve">建议做什么</w:t>
-      </w:r>
-      <w:r>
-        <w:t xml:space="preserve">”</w:t>
-      </w:r>
-      <w:r>
-        <w:t xml:space="preserve">“</w:t>
-      </w:r>
-      <w:r>
-        <w:t xml:space="preserve">为什么这么做</w:t>
-      </w:r>
-      <w:r>
-        <w:t xml:space="preserve">”</w:t>
-      </w:r>
-      <w:r>
-        <w:t xml:space="preserve">等杂糅。有些地方指出 见附件 等，是直接粘贴的原句。但附件没有上传。此外，videx, 递签等部分细节仍待补充。各节内容都需补充。中英交替，语言表述不够准确、精炼等情况，暂不处理。</w:t>
-      </w:r>
-    </w:p>
-    <w:p>
-      <w:pPr>
-        <w:pStyle w:val="Heading1"/>
-      </w:pPr>
-      <w:bookmarkStart w:id="25" w:name="to-do-list"/>
-      <w:r>
-        <w:t xml:space="preserve">To-Do List</w:t>
-      </w:r>
-      <w:bookmarkEnd w:id="25"/>
-    </w:p>
-    <w:p>
-      <w:pPr>
-        <w:pStyle w:val="FirstParagraph"/>
-      </w:pPr>
-      <w:r>
-        <w:t xml:space="preserve">（使用合适的 pdf 阅读器，可以点选/取消可选框。）</w:t>
-      </w:r>
-    </w:p>
-    <w:p>
-      <w:pPr>
-        <w:pStyle w:val="BodyText"/>
-      </w:pPr>
-      <w:r>
-        <w:t xml:space="preserve">德国保险</w:t>
-      </w:r>
-    </w:p>
-    <w:p>
-      <w:pPr>
-        <w:pStyle w:val="BodyText"/>
-      </w:pPr>
-      <w:r>
-        <w:t xml:space="preserve">2</w:t>
-      </w:r>
-    </w:p>
-    <w:p>
-      <w:pPr>
-        <w:pStyle w:val="BodyText"/>
-      </w:pPr>
-      <w:r>
-        <w:t xml:space="preserve">(AOK)申请表</w:t>
-      </w:r>
-    </w:p>
-    <w:p>
-      <w:pPr>
-        <w:pStyle w:val="BodyText"/>
-      </w:pPr>
-      <w:r>
-        <w:t xml:space="preserve">certificate for enrollment</w:t>
-      </w:r>
-    </w:p>
-    <w:p>
-      <w:pPr>
-        <w:pStyle w:val="BodyText"/>
-      </w:pPr>
-      <w:r>
-        <w:t xml:space="preserve">email</w:t>
-      </w:r>
-      <w:r>
-        <w:t xml:space="preserve"> </w:t>
-      </w:r>
-      <w:hyperlink r:id="rId26">
-        <w:r>
-          <w:rPr>
-            <w:rStyle w:val="Hyperlink"/>
-          </w:rPr>
-          <w:t xml:space="preserve">alagha@zv.tum.de</w:t>
-        </w:r>
-      </w:hyperlink>
-    </w:p>
-    <w:p>
-      <w:pPr>
-        <w:pStyle w:val="BodyText"/>
-      </w:pPr>
-      <w:r>
-        <w:t xml:space="preserve">签证申请</w:t>
-      </w:r>
-    </w:p>
-    <w:p>
-      <w:pPr>
-        <w:pStyle w:val="BodyText"/>
-      </w:pPr>
-      <w:r>
-        <w:t xml:space="preserve">videx form</w:t>
-      </w:r>
-    </w:p>
-    <w:p>
-      <w:pPr>
-        <w:pStyle w:val="BodyText"/>
-      </w:pPr>
-      <w:r>
-        <w:t xml:space="preserve">APS 材料</w:t>
-      </w:r>
-    </w:p>
-    <w:p>
-      <w:pPr>
-        <w:pStyle w:val="BodyText"/>
-      </w:pPr>
-      <w:r>
-        <w:t xml:space="preserve">2</w:t>
-      </w:r>
-    </w:p>
-    <w:p>
-      <w:pPr>
-        <w:pStyle w:val="BodyText"/>
-      </w:pPr>
-      <w:r>
-        <w:t xml:space="preserve">APS 注册</w:t>
-      </w:r>
-    </w:p>
-    <w:p>
-      <w:pPr>
-        <w:pStyle w:val="BodyText"/>
-      </w:pPr>
-      <w:r>
-        <w:t xml:space="preserve">身份证,护照复印件</w:t>
-      </w:r>
-    </w:p>
-    <w:p>
-      <w:pPr>
-        <w:pStyle w:val="BodyText"/>
-      </w:pPr>
-      <w:r>
-        <w:t xml:space="preserve">在学证明原件</w:t>
-      </w:r>
-    </w:p>
-    <w:p>
-      <w:pPr>
-        <w:pStyle w:val="BodyText"/>
-      </w:pPr>
-      <w:r>
-        <w:t xml:space="preserve">成绩单原件</w:t>
-      </w:r>
-    </w:p>
-    <w:p>
-      <w:pPr>
-        <w:pStyle w:val="BodyText"/>
-      </w:pPr>
-      <w:r>
-        <w:t xml:space="preserve">录取花名册相关页原件</w:t>
-      </w:r>
-    </w:p>
-    <w:p>
-      <w:pPr>
-        <w:pStyle w:val="BodyText"/>
-      </w:pPr>
-      <w:r>
-        <w:t xml:space="preserve">中德负责人联系方式</w:t>
-      </w:r>
-    </w:p>
-    <w:p>
-      <w:pPr>
-        <w:pStyle w:val="BodyText"/>
-      </w:pPr>
-      <w:r>
-        <w:t xml:space="preserve">汇款单收据的复印件</w:t>
-      </w:r>
-    </w:p>
-    <w:p>
-      <w:pPr>
-        <w:pStyle w:val="BodyText"/>
-      </w:pPr>
-      <w:r>
-        <w:t xml:space="preserve">签证材料</w:t>
-      </w:r>
-    </w:p>
-    <w:p>
-      <w:pPr>
-        <w:pStyle w:val="BodyText"/>
-      </w:pPr>
-      <w:r>
-        <w:t xml:space="preserve">2</w:t>
-      </w:r>
-    </w:p>
-    <w:p>
-      <w:pPr>
-        <w:pStyle w:val="BodyText"/>
-      </w:pPr>
-      <w:r>
-        <w:t xml:space="preserve">1 份 videx 表格最后页（第 7 页）</w:t>
-      </w:r>
-    </w:p>
-    <w:p>
-      <w:pPr>
-        <w:pStyle w:val="BodyText"/>
-      </w:pPr>
-      <w:r>
-        <w:t xml:space="preserve">2 份德文居留许可申请表及</w:t>
-      </w:r>
-      <w:r>
-        <w:br w:type="textWrapping"/>
-      </w:r>
-      <w:r>
-        <w:t xml:space="preserve">3 张护照照片</w:t>
-      </w:r>
-    </w:p>
-    <w:p>
-      <w:pPr>
-        <w:pStyle w:val="BodyText"/>
-      </w:pPr>
-      <w:r>
-        <w:t xml:space="preserve">护照（原件）及 2 份护照照片页复印件</w:t>
-      </w:r>
-    </w:p>
-    <w:p>
-      <w:pPr>
-        <w:pStyle w:val="BodyText"/>
-      </w:pPr>
-      <w:r>
-        <w:t xml:space="preserve">TUM 通知书及语言水平证明</w:t>
-      </w:r>
-    </w:p>
-    <w:p>
-      <w:pPr>
-        <w:pStyle w:val="BodyText"/>
-      </w:pPr>
-      <w:r>
-        <w:t xml:space="preserve">存款证明</w:t>
-      </w:r>
-    </w:p>
-    <w:p>
-      <w:pPr>
-        <w:pStyle w:val="BodyText"/>
-      </w:pPr>
-      <w:r>
-        <w:t xml:space="preserve">英语在学证明</w:t>
-      </w:r>
-    </w:p>
-    <w:p>
-      <w:pPr>
-        <w:pStyle w:val="BodyText"/>
-      </w:pPr>
-      <w:r>
-        <w:t xml:space="preserve">个人简历</w:t>
-      </w:r>
-    </w:p>
-    <w:p>
-      <w:pPr>
-        <w:pStyle w:val="BodyText"/>
-      </w:pPr>
-      <w:r>
-        <w:t xml:space="preserve">留学德国的理由说明书</w:t>
-      </w:r>
-    </w:p>
-    <w:p>
-      <w:pPr>
-        <w:pStyle w:val="BodyText"/>
-      </w:pPr>
-      <w:r>
-        <w:t xml:space="preserve">医疗保险证明</w:t>
-      </w:r>
-    </w:p>
-    <w:p>
-      <w:pPr>
-        <w:pStyle w:val="BodyText"/>
-      </w:pPr>
-      <w:r>
-        <w:t xml:space="preserve">德意志银行开户</w:t>
-      </w:r>
-    </w:p>
-    <w:p>
-      <w:pPr>
-        <w:pStyle w:val="BodyText"/>
-      </w:pPr>
-      <w:r>
-        <w:t xml:space="preserve">2</w:t>
-      </w:r>
-    </w:p>
-    <w:p>
-      <w:pPr>
-        <w:pStyle w:val="BodyText"/>
-      </w:pPr>
-      <w:r>
-        <w:t xml:space="preserve">开户表格（2 份，单面）</w:t>
-      </w:r>
-    </w:p>
-    <w:p>
-      <w:pPr>
-        <w:pStyle w:val="BodyText"/>
-      </w:pPr>
-      <w:r>
-        <w:t xml:space="preserve">资金来源证明（中英文）</w:t>
-      </w:r>
-    </w:p>
-    <w:p>
-      <w:pPr>
-        <w:pStyle w:val="BodyText"/>
-      </w:pPr>
-      <w:r>
-        <w:t xml:space="preserve">护照、身份证原件 + 1 份复印件</w:t>
-      </w:r>
-    </w:p>
-    <w:p>
-      <w:pPr>
-        <w:pStyle w:val="BodyText"/>
-      </w:pPr>
-      <w:r>
-        <w:t xml:space="preserve">TUM 通知书 A4 单面</w:t>
-      </w:r>
-    </w:p>
-    <w:p>
-      <w:pPr>
-        <w:pStyle w:val="BodyText"/>
-      </w:pPr>
-      <w:r>
-        <w:t xml:space="preserve">登记卡（手写）</w:t>
-      </w:r>
-    </w:p>
-    <w:p>
-      <w:pPr>
-        <w:pStyle w:val="BodyText"/>
-      </w:pPr>
-      <w:r>
-        <w:t xml:space="preserve">人民币 850 元（半年期）/ 1200 元（一年期）（二者均可。注意，转账时仍可能按比例扣除手续费。实际为汇款）</w:t>
-      </w:r>
-    </w:p>
-    <w:p>
-      <w:pPr>
-        <w:pStyle w:val="BodyText"/>
-      </w:pPr>
-      <w:r>
-        <w:t xml:space="preserve">APS 预约递签</w:t>
-      </w:r>
-    </w:p>
-    <w:p>
-      <w:pPr>
-        <w:pStyle w:val="BodyText"/>
-      </w:pPr>
-      <w:r>
-        <w:t xml:space="preserve">APS 递签</w:t>
-      </w:r>
-    </w:p>
-    <w:p>
-      <w:pPr>
-        <w:pStyle w:val="BodyText"/>
-      </w:pPr>
-      <w:r>
-        <w:t xml:space="preserve">领取护照</w:t>
-      </w:r>
-    </w:p>
-    <w:p>
-      <w:pPr>
-        <w:pStyle w:val="BodyText"/>
-      </w:pPr>
-      <w:r>
-        <w:t xml:space="preserve">APS 的审核证明/审核证书/传真</w:t>
-      </w:r>
-    </w:p>
-    <w:p>
-      <w:pPr>
-        <w:pStyle w:val="BodyText"/>
-      </w:pPr>
-      <w:r>
-        <w:t xml:space="preserve">德国居留许可申请</w:t>
-      </w:r>
-    </w:p>
-    <w:p>
-      <w:pPr>
-        <w:pStyle w:val="BodyText"/>
-      </w:pPr>
-      <w:r>
-        <w:t xml:space="preserve">住宿</w:t>
-      </w:r>
-    </w:p>
-    <w:p>
-      <w:pPr>
-        <w:pStyle w:val="BodyText"/>
-      </w:pPr>
-      <w:r>
-        <w:t xml:space="preserve">航班</w:t>
-      </w:r>
-    </w:p>
-    <w:p>
-      <w:pPr>
-        <w:pStyle w:val="BodyText"/>
-      </w:pPr>
-      <w:r>
-        <w:t xml:space="preserve">Registration for TUM</w:t>
-      </w:r>
-    </w:p>
-    <w:p>
-      <w:pPr>
-        <w:pStyle w:val="BodyText"/>
-      </w:pPr>
-      <w:r>
-        <w:t xml:space="preserve">2</w:t>
-      </w:r>
-    </w:p>
-    <w:p>
-      <w:pPr>
-        <w:pStyle w:val="BodyText"/>
-      </w:pPr>
-      <w:r>
-        <w:t xml:space="preserve">€</w:t>
-      </w:r>
-      <w:r>
-        <w:t xml:space="preserve">129,40</w:t>
-      </w:r>
-    </w:p>
-    <w:p>
-      <w:pPr>
-        <w:pStyle w:val="BodyText"/>
-      </w:pPr>
-      <w:r>
-        <w:t xml:space="preserve">health insurance</w:t>
-      </w:r>
-    </w:p>
-    <w:p>
-      <w:pPr>
-        <w:pStyle w:val="BodyText"/>
-      </w:pPr>
-      <w:r>
-        <w:t xml:space="preserve">up-load a photo in TUMonline (and change password)</w:t>
-      </w:r>
-    </w:p>
-    <w:p>
-      <w:pPr>
-        <w:pStyle w:val="BodyText"/>
-      </w:pPr>
-      <w:r>
-        <w:t xml:space="preserve">以下各节间安排顺序与实际操作顺序无直接关系。</w:t>
-      </w:r>
-    </w:p>
-    <w:p>
-      <w:pPr>
-        <w:pStyle w:val="Heading1"/>
-      </w:pPr>
-      <w:bookmarkStart w:id="27" w:name="德国保险"/>
-      <w:r>
-        <w:t xml:space="preserve">德国保险</w:t>
-      </w:r>
-      <w:bookmarkEnd w:id="27"/>
-    </w:p>
-    <w:p>
-      <w:pPr>
-        <w:pStyle w:val="FirstParagraph"/>
-      </w:pPr>
-      <w:r>
-        <w:t xml:space="preserve">到德国留学的学生，每人均需购买一份医疗保险才能成功申请签证。</w:t>
-      </w:r>
-    </w:p>
-    <w:p>
-      <w:pPr>
-        <w:numPr>
-          <w:numId w:val="1001"/>
-          <w:ilvl w:val="0"/>
-        </w:numPr>
-      </w:pPr>
-      <w:r>
-        <w:t xml:space="preserve">可选择购买保险的公司及相应价格如下表：</w:t>
-      </w:r>
-      <w:r>
-        <w:t xml:space="preserve"> </w:t>
-      </w:r>
-      <w:r>
-        <w:t xml:space="preserve">TUM 给的建议是选择 AOK 公司。</w:t>
-      </w:r>
-    </w:p>
-    <w:p>
-      <w:pPr>
-        <w:numPr>
-          <w:numId w:val="1001"/>
-          <w:ilvl w:val="0"/>
-        </w:numPr>
-      </w:pPr>
-      <w:r>
-        <w:t xml:space="preserve">保险购买步骤</w:t>
-      </w:r>
-    </w:p>
-    <w:p>
-      <w:pPr>
-        <w:numPr>
-          <w:numId w:val="1002"/>
-          <w:ilvl w:val="1"/>
-        </w:numPr>
-      </w:pPr>
-      <w:r>
-        <w:t xml:space="preserve">将本人姓名、出生日期、国籍、性别 (Name，Date of birth，Home country，Sex) 等基本信息写邮件至</w:t>
-      </w:r>
-      <w:r>
-        <w:t xml:space="preserve"> </w:t>
-      </w:r>
-      <w:hyperlink r:id="rId28">
-        <w:r>
-          <w:rPr>
-            <w:rStyle w:val="Hyperlink"/>
-          </w:rPr>
-          <w:t xml:space="preserve">muenchen.student@service.by.aok.de</w:t>
-        </w:r>
-      </w:hyperlink>
-      <w:r>
-        <w:t xml:space="preserve">；</w:t>
-      </w:r>
-    </w:p>
-    <w:p>
-      <w:pPr>
-        <w:numPr>
-          <w:numId w:val="1002"/>
-          <w:ilvl w:val="1"/>
-        </w:numPr>
-      </w:pPr>
-      <w:r>
-        <w:t xml:space="preserve">等对方回邮件填写申请表并签名，TUM官网有 AOK 申请表（见附件2），仅供参考，请以上述邮箱发过来的表格为准；</w:t>
-      </w:r>
-    </w:p>
-    <w:p>
-      <w:pPr>
-        <w:numPr>
-          <w:numId w:val="1002"/>
-          <w:ilvl w:val="1"/>
-        </w:numPr>
-      </w:pPr>
-      <w:r>
-        <w:t xml:space="preserve">申请表填好后，打印 application 并填写，扫描后</w:t>
-      </w:r>
-      <w:r>
-        <w:t xml:space="preserve"> </w:t>
-      </w:r>
-      <w:r>
-        <w:t xml:space="preserve">“</w:t>
-      </w:r>
-      <w:r>
-        <w:t xml:space="preserve">together with a copy of your passport and admission letter of the university</w:t>
-      </w:r>
-      <w:r>
-        <w:t xml:space="preserve">”</w:t>
-      </w:r>
-      <w:r>
-        <w:t xml:space="preserve"> </w:t>
-      </w:r>
-      <w:r>
-        <w:t xml:space="preserve">发邮件回去。</w:t>
-      </w:r>
-      <w:r>
-        <w:t xml:space="preserve"> </w:t>
-      </w:r>
-      <w:r>
-        <w:t xml:space="preserve">通常一天之后大家就能收到入学所需的保险证明（certificate for enrollment）;</w:t>
-      </w:r>
-    </w:p>
-    <w:p>
-      <w:pPr>
-        <w:numPr>
-          <w:numId w:val="1001"/>
-          <w:ilvl w:val="0"/>
-        </w:numPr>
-      </w:pPr>
-      <w:r>
-        <w:t xml:space="preserve">TUM保险购买的详细英文指南，以及关于保险的各项细节见附件3；</w:t>
-      </w:r>
-    </w:p>
-    <w:p>
-      <w:pPr>
-        <w:pStyle w:val="Heading1"/>
-      </w:pPr>
-      <w:bookmarkStart w:id="29" w:name="签证申请"/>
-      <w:r>
-        <w:t xml:space="preserve">签证申请</w:t>
-      </w:r>
-      <w:bookmarkEnd w:id="29"/>
-    </w:p>
-    <w:p>
-      <w:pPr>
-        <w:pStyle w:val="Heading2"/>
-      </w:pPr>
-      <w:bookmarkStart w:id="30" w:name="签证类型"/>
-      <w:r>
-        <w:t xml:space="preserve">签证类型</w:t>
-      </w:r>
-      <w:bookmarkEnd w:id="30"/>
-    </w:p>
-    <w:p>
-      <w:pPr>
-        <w:pStyle w:val="FirstParagraph"/>
-      </w:pPr>
-      <w:r>
-        <w:t xml:space="preserve">申请德国长期签证—留学签证。</w:t>
-      </w:r>
-      <w:r>
-        <w:t xml:space="preserve"> </w:t>
-      </w:r>
-      <w:r>
-        <w:t xml:space="preserve">按照短期交换团组的程序申请签证，团组号由访学办老师联系德国大使馆申请，访学办老师取得团组号之后会将团组号告诉所有学生。</w:t>
-      </w:r>
-      <w:r>
-        <w:t xml:space="preserve"> </w:t>
-      </w:r>
-      <w:r>
-        <w:t xml:space="preserve">短期交换程序的基本流程及要求见附件4</w:t>
-      </w:r>
-    </w:p>
-    <w:p>
-      <w:pPr>
-        <w:pStyle w:val="Heading2"/>
-      </w:pPr>
-      <w:bookmarkStart w:id="31" w:name="申请流程"/>
-      <w:r>
-        <w:t xml:space="preserve">申请流程</w:t>
-      </w:r>
-      <w:bookmarkEnd w:id="31"/>
-    </w:p>
-    <w:p>
-      <w:pPr>
-        <w:numPr>
-          <w:numId w:val="1003"/>
-          <w:ilvl w:val="0"/>
-        </w:numPr>
-      </w:pPr>
-      <w:r>
-        <w:t xml:space="preserve">登录</w:t>
-      </w:r>
-      <w:r>
-        <w:t xml:space="preserve"> </w:t>
-      </w:r>
-      <w:hyperlink r:id="rId32">
-        <w:r>
-          <w:rPr>
-            <w:rStyle w:val="Hyperlink"/>
-          </w:rPr>
-          <w:t xml:space="preserve">http://videx.diplo.de/</w:t>
-        </w:r>
-      </w:hyperlink>
-      <w:r>
-        <w:t xml:space="preserve"> </w:t>
-      </w:r>
-      <w:r>
-        <w:t xml:space="preserve">填写申请表并下载打印；</w:t>
-      </w:r>
-    </w:p>
-    <w:p>
-      <w:pPr>
-        <w:numPr>
-          <w:numId w:val="1003"/>
-          <w:ilvl w:val="0"/>
-        </w:numPr>
-      </w:pPr>
-      <w:r>
-        <w:t xml:space="preserve">在德国驻华大使馆留德人员审核部 APS (</w:t>
-      </w:r>
-      <w:hyperlink r:id="rId33">
-        <w:r>
-          <w:rPr>
-            <w:rStyle w:val="Hyperlink"/>
-          </w:rPr>
-          <w:t xml:space="preserve">www.aps.org.cn/zh/</w:t>
-        </w:r>
-      </w:hyperlink>
-      <w:r>
-        <w:t xml:space="preserve">) 注册帐号。</w:t>
-      </w:r>
-      <w:hyperlink r:id="rId34">
-        <w:r>
-          <w:rPr>
-            <w:rStyle w:val="Hyperlink"/>
-          </w:rPr>
-          <w:t xml:space="preserve">https://www.aps.org.cn/zh/verfahren-und-services-deutschland/austauschverfahren</w:t>
-        </w:r>
-      </w:hyperlink>
-      <w:r>
-        <w:t xml:space="preserve">。注册时需要填写 14 位考生号。)；</w:t>
-      </w:r>
-    </w:p>
-    <w:p>
-      <w:pPr>
-        <w:numPr>
-          <w:numId w:val="1003"/>
-          <w:ilvl w:val="0"/>
-        </w:numPr>
-      </w:pPr>
-      <w:r>
-        <w:t xml:space="preserve">预约递签。网址</w:t>
-      </w:r>
-      <w:r>
-        <w:t xml:space="preserve"> </w:t>
-      </w:r>
-      <w:hyperlink r:id="rId35">
-        <w:r>
-          <w:rPr>
-            <w:rStyle w:val="Hyperlink"/>
-          </w:rPr>
-          <w:t xml:space="preserve">https://service2.diplo.de/rktermin/extern/choose_category.do?locationCode=peki&amp;realmId=12&amp;categoryId=156&amp;request_locale=de</w:t>
-        </w:r>
-      </w:hyperlink>
-      <w:r>
-        <w:t xml:space="preserve">. 请以德文界面进入。后续表格中将有 德/英/中 三语。我以英语进入时，表格中多项标题为空白。</w:t>
-      </w:r>
-    </w:p>
-    <w:p>
-      <w:pPr>
-        <w:numPr>
-          <w:numId w:val="1003"/>
-          <w:ilvl w:val="0"/>
-        </w:numPr>
-      </w:pPr>
-      <w:r>
-        <w:t xml:space="preserve">递签，并缴纳申请费（60 欧元，以人民币支付）。</w:t>
-      </w:r>
-    </w:p>
-    <w:p>
-      <w:pPr>
-        <w:numPr>
-          <w:numId w:val="1003"/>
-          <w:ilvl w:val="0"/>
-        </w:numPr>
-      </w:pPr>
-      <w:r>
-        <w:t xml:space="preserve">领取护照（6 周以上）。</w:t>
-      </w:r>
-    </w:p>
-    <w:p>
-      <w:pPr>
-        <w:pStyle w:val="Heading2"/>
-      </w:pPr>
-      <w:bookmarkStart w:id="36" w:name="sec:visa"/>
-      <w:r>
-        <w:t xml:space="preserve">关于递签</w:t>
-      </w:r>
-      <w:bookmarkEnd w:id="36"/>
-    </w:p>
-    <w:p>
-      <w:pPr>
-        <w:pStyle w:val="FirstParagraph"/>
-      </w:pPr>
-      <w:r>
-        <w:t xml:space="preserve">预约递签的网址</w:t>
-      </w:r>
-      <w:r>
-        <w:t xml:space="preserve"> </w:t>
-      </w:r>
-      <w:hyperlink r:id="rId37">
-        <w:r>
-          <w:rPr>
-            <w:rStyle w:val="Hyperlink"/>
-          </w:rPr>
-          <w:t xml:space="preserve">https://service2.diplo.de/rktermin/extern/choose_category.do?locationCode=peki&amp;realmId=12&amp;categoryId=156&amp;request_locale=en</w:t>
-        </w:r>
-      </w:hyperlink>
-      <w:r>
-        <w:t xml:space="preserve">.</w:t>
-      </w:r>
-    </w:p>
-    <w:p>
-      <w:pPr>
-        <w:pStyle w:val="DefinitionTerm"/>
-      </w:pPr>
-      <w:r>
-        <w:t xml:space="preserve">最早可于行程开始前三个月申请签证</w:t>
-      </w:r>
-    </w:p>
-    <w:p>
-      <w:pPr>
-        <w:pStyle w:val="Definition"/>
-      </w:pPr>
-      <w:r>
-        <w:t xml:space="preserve">—见</w:t>
-      </w:r>
-      <w:r>
-        <w:t xml:space="preserve"> </w:t>
-      </w:r>
-      <w:hyperlink r:id="rId38">
-        <w:r>
-          <w:rPr>
-            <w:rStyle w:val="Hyperlink"/>
-          </w:rPr>
-          <w:t xml:space="preserve">https://china.diplo.de/cn-zh/service/visa-einreise/faq-schengenvisa/1434980</w:t>
-        </w:r>
-      </w:hyperlink>
-      <w:r>
-        <w:t xml:space="preserve"> </w:t>
-      </w:r>
-      <w:r>
-        <w:t xml:space="preserve">问题 8.</w:t>
-      </w:r>
-    </w:p>
-    <w:p>
-      <w:pPr>
-        <w:pStyle w:val="DefinitionTerm"/>
-      </w:pPr>
-      <w:r>
-        <w:t xml:space="preserve">重新预约</w:t>
-      </w:r>
-    </w:p>
-    <w:p>
-      <w:pPr>
-        <w:pStyle w:val="Definition"/>
-      </w:pPr>
-      <w:r>
-        <w:t xml:space="preserve">—以下两条见</w:t>
-      </w:r>
-      <w:hyperlink r:id="rId39">
-        <w:r>
-          <w:rPr>
-            <w:rStyle w:val="Hyperlink"/>
-          </w:rPr>
-          <w:t xml:space="preserve">https://www.aps.org.cn/zh/verfahren-und-services-deutschland/visum-fur-deutschland</w:t>
-        </w:r>
-      </w:hyperlink>
-      <w:r>
-        <w:t xml:space="preserve"> </w:t>
-      </w:r>
-      <w:r>
-        <w:t xml:space="preserve">中</w:t>
-      </w:r>
-      <w:r>
-        <w:t xml:space="preserve">“</w:t>
-      </w:r>
-      <w:r>
-        <w:rPr>
-          <w:b/>
-        </w:rPr>
-        <w:t xml:space="preserve">关于签证预约</w:t>
-      </w:r>
-      <w:r>
-        <w:t xml:space="preserve">”</w:t>
-      </w:r>
-      <w:r>
-        <w:t xml:space="preserve">。预约提交后会收到系统发送的确认邮件，如果预约了错误日期或者预留的信息有误，请点击该邮件中的取消链接，然后重新预约即可</w:t>
-      </w:r>
-    </w:p>
-    <w:p>
-      <w:pPr>
-        <w:pStyle w:val="DefinitionTerm"/>
-      </w:pPr>
-      <w:r>
-        <w:t xml:space="preserve">重复预约被取消的情形</w:t>
-      </w:r>
-    </w:p>
-    <w:p>
-      <w:pPr>
-        <w:pStyle w:val="Definition"/>
-      </w:pPr>
-      <w:r>
-        <w:t xml:space="preserve">如果申请人改动个人信息（比如护照号码，姓名，电话号码）进行重复预约，所有预约将被系统取消并且不会告知申请人！</w:t>
-      </w:r>
-    </w:p>
-    <w:p>
-      <w:pPr>
-        <w:pStyle w:val="DefinitionTerm"/>
-      </w:pPr>
-      <w:r>
-        <w:t xml:space="preserve">重新预约递签的说明（仅限在北京审核部递签的情况）</w:t>
-      </w:r>
-    </w:p>
-    <w:p>
-      <w:pPr>
-        <w:pStyle w:val="Definition"/>
-      </w:pPr>
-      <w:r>
-        <w:t xml:space="preserve">—见</w:t>
-      </w:r>
-      <w:r>
-        <w:t xml:space="preserve"> </w:t>
-      </w:r>
-      <w:hyperlink r:id="rId39">
-        <w:r>
-          <w:rPr>
-            <w:rStyle w:val="Hyperlink"/>
-          </w:rPr>
-          <w:t xml:space="preserve">https://www.aps.org.cn/zh/verfahren-und-services-deutschland/visum-fur-deutschland</w:t>
-        </w:r>
-      </w:hyperlink>
-      <w:r>
-        <w:br w:type="textWrapping"/>
-      </w:r>
-      <w:r>
-        <w:t xml:space="preserve">通过在线系统预约北京审核部递签的申请人（C 程序 D 程序 A 程序），重新预约时有以下几种情况：</w:t>
-      </w:r>
-    </w:p>
-    <w:p>
-      <w:pPr>
-        <w:pStyle w:val="Definition"/>
-        <w:numPr>
-          <w:numId w:val="1004"/>
-          <w:ilvl w:val="0"/>
-        </w:numPr>
-      </w:pPr>
-      <w:r>
-        <w:t xml:space="preserve">如果在递签日之前要取消预约，点击预约确认邮件中的取消链接，即可重新预约。</w:t>
-      </w:r>
-    </w:p>
-    <w:p>
-      <w:pPr>
-        <w:pStyle w:val="Definition"/>
-        <w:numPr>
-          <w:numId w:val="1004"/>
-          <w:ilvl w:val="0"/>
-        </w:numPr>
-      </w:pPr>
-      <w:r>
-        <w:t xml:space="preserve">如果递签日没有成功递签，</w:t>
-      </w:r>
-    </w:p>
-    <w:p>
-      <w:pPr>
-        <w:pStyle w:val="Definition"/>
-        <w:numPr>
-          <w:numId w:val="1005"/>
-          <w:ilvl w:val="1"/>
-        </w:numPr>
-      </w:pPr>
-      <w:r>
-        <w:t xml:space="preserve">若护照号码更换，请使用新号码直接预约即可</w:t>
-      </w:r>
-    </w:p>
-    <w:p>
-      <w:pPr>
-        <w:pStyle w:val="Definition"/>
-        <w:numPr>
-          <w:numId w:val="1005"/>
-          <w:ilvl w:val="1"/>
-        </w:numPr>
-      </w:pPr>
-      <w:r>
-        <w:t xml:space="preserve">若护照号码不变，请先用英文或德文发送邮件至</w:t>
-      </w:r>
-      <w:r>
-        <w:t xml:space="preserve"> </w:t>
-      </w:r>
-      <w:hyperlink r:id="rId40">
-        <w:r>
-          <w:rPr>
-            <w:rStyle w:val="Hyperlink"/>
-          </w:rPr>
-          <w:t xml:space="preserve">visa@peki.diplo.de</w:t>
-        </w:r>
-      </w:hyperlink>
-    </w:p>
-    <w:p>
-      <w:pPr>
-        <w:pStyle w:val="Definition"/>
-      </w:pPr>
-      <w:r>
-        <w:t xml:space="preserve">邮件需提供个人信息，申请取消上次预约（不会收到回复邮件）,在发出邮件 24 小时后可重新预约。</w:t>
-      </w:r>
-    </w:p>
-    <w:p>
-      <w:pPr>
-        <w:pStyle w:val="DefinitionTerm"/>
-      </w:pPr>
-      <w:r>
-        <w:t xml:space="preserve">有关联系方式及代办人的附加证明</w:t>
-      </w:r>
-    </w:p>
-    <w:p>
-      <w:pPr>
-        <w:pStyle w:val="Definition"/>
-      </w:pPr>
-      <w:r>
-        <w:t xml:space="preserve">—见</w:t>
-      </w:r>
-      <w:r>
-        <w:t xml:space="preserve"> </w:t>
-      </w:r>
-      <w:hyperlink r:id="rId39">
-        <w:r>
-          <w:rPr>
-            <w:rStyle w:val="Hyperlink"/>
-          </w:rPr>
-          <w:t xml:space="preserve">https://www.aps.org.cn/zh/verfahren-und-services-deutschland/visum-fur-deutschland</w:t>
-        </w:r>
-      </w:hyperlink>
-      <w:r>
-        <w:t xml:space="preserve">.</w:t>
-      </w:r>
-      <w:r>
-        <w:t xml:space="preserve"> </w:t>
-      </w:r>
-      <w:r>
-        <w:t xml:space="preserve">签证材料中需要附上一份有关联系方式及代办人的附加证明。</w:t>
-      </w:r>
-      <w:r>
-        <w:br w:type="textWrapping"/>
-      </w:r>
-      <w:r>
-        <w:t xml:space="preserve">填写时请注意：</w:t>
-      </w:r>
-    </w:p>
-    <w:p>
-      <w:pPr>
-        <w:pStyle w:val="Definition"/>
-        <w:numPr>
-          <w:numId w:val="1006"/>
-          <w:ilvl w:val="0"/>
-        </w:numPr>
-      </w:pPr>
-      <w:r>
-        <w:t xml:space="preserve">受理号不填写</w:t>
-      </w:r>
-    </w:p>
-    <w:p>
-      <w:pPr>
-        <w:pStyle w:val="Definition"/>
-        <w:numPr>
-          <w:numId w:val="1006"/>
-          <w:ilvl w:val="0"/>
-        </w:numPr>
-      </w:pPr>
-      <w:r>
-        <w:t xml:space="preserve">个人信息中文填写</w:t>
-      </w:r>
-    </w:p>
-    <w:p>
-      <w:pPr>
-        <w:pStyle w:val="Definition"/>
-        <w:numPr>
-          <w:numId w:val="1006"/>
-          <w:ilvl w:val="0"/>
-        </w:numPr>
-      </w:pPr>
-      <w:r>
-        <w:t xml:space="preserve">选择项前面打</w:t>
-      </w:r>
-      <w:r>
-        <w:t xml:space="preserve">“</w:t>
-      </w:r>
-      <w:r>
-        <w:t xml:space="preserve">X</w:t>
-      </w:r>
-      <w:r>
-        <w:t xml:space="preserve">”</w:t>
-      </w:r>
-    </w:p>
-    <w:p>
-      <w:pPr>
-        <w:pStyle w:val="Definition"/>
-        <w:numPr>
-          <w:numId w:val="1006"/>
-          <w:ilvl w:val="0"/>
-        </w:numPr>
-      </w:pPr>
-      <w:r>
-        <w:t xml:space="preserve">本人递签不填写代办信息</w:t>
-      </w:r>
-    </w:p>
-    <w:p>
-      <w:pPr>
-        <w:pStyle w:val="Definition"/>
-        <w:numPr>
-          <w:numId w:val="1006"/>
-          <w:ilvl w:val="0"/>
-        </w:numPr>
-      </w:pPr>
-      <w:r>
-        <w:t xml:space="preserve">填写日期和中文签名（必须本人亲笔签名）</w:t>
-      </w:r>
-    </w:p>
-    <w:p>
-      <w:pPr>
-        <w:pStyle w:val="Heading2"/>
-      </w:pPr>
-      <w:bookmarkStart w:id="41" w:name="所需材料"/>
-      <w:r>
-        <w:t xml:space="preserve">所需材料</w:t>
-      </w:r>
-      <w:bookmarkEnd w:id="41"/>
-    </w:p>
-    <w:p>
-      <w:pPr>
-        <w:pStyle w:val="Heading3"/>
-      </w:pPr>
-      <w:bookmarkStart w:id="42" w:name="留德人员审核部-aps-的审核证明一份原件"/>
-      <w:r>
-        <w:t xml:space="preserve">留德人员审核部 (APS) 的审核证明（一份原件）</w:t>
-      </w:r>
-      <w:bookmarkEnd w:id="42"/>
-    </w:p>
-    <w:p>
-      <w:pPr>
-        <w:numPr>
-          <w:numId w:val="1007"/>
-          <w:ilvl w:val="0"/>
-        </w:numPr>
-      </w:pPr>
-      <w:r>
-        <w:t xml:space="preserve">在APS官网填表(选择短期交换项目，团队号见微信群)，打印签字，自贴照片(</w:t>
-      </w:r>
-      <w:r>
-        <w:t xml:space="preserve">“</w:t>
-      </w:r>
-      <w:r>
-        <w:t xml:space="preserve">必须提交 3 张相同的白色背景的近期证件照，照片尺寸为 45x35. 照片必须为正面免冠照，不能遮挡眼睛。具体要求请参看</w:t>
-      </w:r>
-      <w:r>
-        <w:t xml:space="preserve"> </w:t>
-      </w:r>
-      <w:hyperlink r:id="rId43">
-        <w:r>
-          <w:rPr>
-            <w:rStyle w:val="Hyperlink"/>
-          </w:rPr>
-          <w:t xml:space="preserve">照片示例表</w:t>
-        </w:r>
-      </w:hyperlink>
-      <w:r>
-        <w:t xml:space="preserve">。</w:t>
-      </w:r>
-      <w:r>
-        <w:t xml:space="preserve">”</w:t>
-      </w:r>
-      <w:r>
-        <w:t xml:space="preserve">—</w:t>
-      </w:r>
-      <w:hyperlink r:id="rId44">
-        <w:r>
-          <w:rPr>
-            <w:rStyle w:val="Hyperlink"/>
-          </w:rPr>
-          <w:t xml:space="preserve">长期停留常见问题–9.</w:t>
-        </w:r>
-      </w:hyperlink>
-      <w:r>
-        <w:t xml:space="preserve">)</w:t>
-      </w:r>
-    </w:p>
-    <w:p>
-      <w:pPr>
-        <w:numPr>
-          <w:numId w:val="1007"/>
-          <w:ilvl w:val="0"/>
-        </w:numPr>
-      </w:pPr>
-      <w:r>
-        <w:t xml:space="preserve">身份证，护照复印件</w:t>
-      </w:r>
-    </w:p>
-    <w:p>
-      <w:pPr>
-        <w:numPr>
-          <w:numId w:val="1007"/>
-          <w:ilvl w:val="0"/>
-        </w:numPr>
-      </w:pPr>
-      <w:r>
-        <w:t xml:space="preserve">大学在学证明原件(周三下午 13:30–16:30)。</w:t>
-      </w:r>
-      <w:hyperlink r:id="rId45">
-        <w:r>
-          <w:rPr>
-            <w:rStyle w:val="Hyperlink"/>
-          </w:rPr>
-          <w:t xml:space="preserve">短期交换程序须知</w:t>
-        </w:r>
-      </w:hyperlink>
-      <w:r>
-        <w:t xml:space="preserve">—“大学在读证明内容必须包括：被哪所大学录取，院系名称，所学专业，学号，学历类型，学习起</w:t>
-      </w:r>
-      <w:r>
-        <w:rPr>
-          <w:i/>
-        </w:rPr>
-        <w:t xml:space="preserve">止</w:t>
-      </w:r>
-      <w:r>
-        <w:t xml:space="preserve">（但老师不允许写该</w:t>
-      </w:r>
-      <w:r>
-        <w:t xml:space="preserve">“</w:t>
-      </w:r>
-      <w:r>
-        <w:t xml:space="preserve">止</w:t>
-      </w:r>
-      <w:r>
-        <w:t xml:space="preserve">”</w:t>
-      </w:r>
-      <w:r>
-        <w:t xml:space="preserve">，只允许模板上已有的内容）时间，已读完的学期数（老师勉强允许填写），并由教务处/档案室/学籍管理办公室等校级部门盖章。“</w:t>
-      </w:r>
-    </w:p>
-    <w:p>
-      <w:pPr>
-        <w:numPr>
-          <w:numId w:val="1007"/>
-          <w:ilvl w:val="0"/>
-        </w:numPr>
-      </w:pPr>
-      <w:r>
-        <w:t xml:space="preserve">学士成绩单原件，分学年（本校只提供不分学年的成绩单。周一下午和周三上午，办公室110）。</w:t>
-      </w:r>
-      <w:hyperlink r:id="rId45">
-        <w:r>
-          <w:rPr>
-            <w:rStyle w:val="Hyperlink"/>
-          </w:rPr>
-          <w:t xml:space="preserve">短期交换程序须知</w:t>
-        </w:r>
-      </w:hyperlink>
-      <w:r>
-        <w:t xml:space="preserve">—</w:t>
-      </w:r>
-      <w:r>
-        <w:t xml:space="preserve">“</w:t>
-      </w:r>
-      <w:r>
-        <w:t xml:space="preserve">大学成绩单必须包括大学期间所学全部课程的成绩，需要分学期开具，并由教务处/档案室/学籍管理办公室等校级部门盖章。</w:t>
-      </w:r>
-      <w:r>
-        <w:t xml:space="preserve">”</w:t>
-      </w:r>
-    </w:p>
-    <w:p>
-      <w:pPr>
-        <w:numPr>
-          <w:numId w:val="1007"/>
-          <w:ilvl w:val="0"/>
-        </w:numPr>
-      </w:pPr>
-      <w:r>
-        <w:t xml:space="preserve">大学录取花名册相关页原件（联系学校招生办开具，先打电话 88256215，然后到办公楼 123 领取。注意不同人可能在不同页上，请确认自己或他人代办该项）</w:t>
-      </w:r>
-    </w:p>
-    <w:p>
-      <w:pPr>
-        <w:numPr>
-          <w:numId w:val="1007"/>
-          <w:ilvl w:val="0"/>
-        </w:numPr>
-      </w:pPr>
-      <w:r>
-        <w:t xml:space="preserve">中德负责人联系方式（写在一张A4纸上，中方写张老师，德方写 Dalma. 可参考</w:t>
-      </w:r>
-      <w:r>
-        <w:t xml:space="preserve"> </w:t>
-      </w:r>
-      <w:hyperlink w:anchor="ap">
-        <w:r>
-          <w:rPr>
-            <w:rStyle w:val="Hyperlink"/>
-          </w:rPr>
-          <w:t xml:space="preserve">9</w:t>
-        </w:r>
-      </w:hyperlink>
-      <w:r>
-        <w:t xml:space="preserve"> </w:t>
-      </w:r>
-      <w:r>
         <w:t xml:space="preserve">附录）</w:t>
       </w:r>
     </w:p>
     <w:p>
       <w:pPr>
         <w:numPr>
-          <w:numId w:val="1007"/>
+          <w:numId w:val="1008"/>
           <w:ilvl w:val="0"/>
         </w:numPr>
       </w:pPr>
@@ -1586,10 +1656,7 @@
     </w:p>
     <w:p>
       <w:pPr>
-        <w:numPr>
-          <w:numId w:val="1008"/>
-          <w:ilvl w:val="0"/>
-        </w:numPr>
+        <w:pStyle w:val="BodyText"/>
       </w:pPr>
       <w:r>
         <w:t xml:space="preserve">1 份已生成 PDF 文件的 videx</w:t>
@@ -1627,10 +1694,7 @@
     </w:p>
     <w:p>
       <w:pPr>
-        <w:numPr>
-          <w:numId w:val="1008"/>
-          <w:ilvl w:val="0"/>
-        </w:numPr>
+        <w:pStyle w:val="BodyText"/>
       </w:pPr>
       <w:r>
         <w:t xml:space="preserve">2 份用德文完整填写并亲笔签名的居留许可</w:t>
@@ -1690,10 +1754,7 @@
     </w:p>
     <w:p>
       <w:pPr>
-        <w:numPr>
-          <w:numId w:val="1008"/>
-          <w:ilvl w:val="0"/>
-        </w:numPr>
+        <w:pStyle w:val="BodyText"/>
       </w:pPr>
       <w:r>
         <w:t xml:space="preserve">亲笔签名的，并附上护照照片页复印件 2 份；护照有效期应超出签证有效期 3 个月以上；</w:t>
@@ -1701,10 +1762,7 @@
     </w:p>
     <w:p>
       <w:pPr>
-        <w:numPr>
-          <w:numId w:val="1008"/>
-          <w:ilvl w:val="0"/>
-        </w:numPr>
+        <w:pStyle w:val="BodyText"/>
       </w:pPr>
       <w:r>
         <w:t xml:space="preserve">德国高校以及录取通知书上所要求的语言水平证明（文件</w:t>
@@ -1735,13 +1793,13 @@
     </w:p>
     <w:p>
       <w:pPr>
-        <w:numPr>
-          <w:numId w:val="1008"/>
-          <w:ilvl w:val="0"/>
-        </w:numPr>
+        <w:pStyle w:val="BodyText"/>
       </w:pPr>
       <w:r>
         <w:t xml:space="preserve">为期一年至少 8640 欧元 / 半年至少 4320 欧元（已取得德国使馆回信确认。见</w:t>
+      </w:r>
+      <w:r>
+        <w:t xml:space="preserve"> </w:t>
       </w:r>
       <w:hyperlink w:anchor="ap">
         <w:r>
@@ -1757,6 +1815,9 @@
       <w:r>
         <w:t xml:space="preserve">附录）的银行存款证明（限制提款账户），（可在德国大使馆官网上找到代开德国境内存款证明的服务</w:t>
       </w:r>
+      <w:r>
+        <w:t xml:space="preserve"> </w:t>
+      </w:r>
       <w:hyperlink r:id="rId51">
         <w:r>
           <w:rPr>
@@ -1771,10 +1832,7 @@
     </w:p>
     <w:p>
       <w:pPr>
-        <w:numPr>
-          <w:numId w:val="1008"/>
-          <w:ilvl w:val="0"/>
-        </w:numPr>
+        <w:pStyle w:val="BodyText"/>
       </w:pPr>
       <w:r>
         <w:t xml:space="preserve">，并附</w:t>
@@ -1802,10 +1860,7 @@
     </w:p>
     <w:p>
       <w:pPr>
-        <w:numPr>
-          <w:numId w:val="1008"/>
-          <w:ilvl w:val="0"/>
-        </w:numPr>
+        <w:pStyle w:val="BodyText"/>
       </w:pPr>
       <w:r>
         <w:t xml:space="preserve">截至申请递交前的</w:t>
@@ -1819,10 +1874,7 @@
     </w:p>
     <w:p>
       <w:pPr>
-        <w:numPr>
-          <w:numId w:val="1008"/>
-          <w:ilvl w:val="0"/>
-        </w:numPr>
+        <w:pStyle w:val="BodyText"/>
       </w:pPr>
       <w:r>
         <w:rPr>
@@ -1836,10 +1888,7 @@
     </w:p>
     <w:p>
       <w:pPr>
-        <w:numPr>
-          <w:numId w:val="1008"/>
-          <w:ilvl w:val="0"/>
-        </w:numPr>
+        <w:pStyle w:val="BodyText"/>
       </w:pPr>
       <w:r>
         <w:t xml:space="preserve">：自入境德国起至少 90天有效</w:t>
@@ -1847,10 +1896,7 @@
     </w:p>
     <w:p>
       <w:pPr>
-        <w:numPr>
-          <w:numId w:val="1008"/>
-          <w:ilvl w:val="0"/>
-        </w:numPr>
+        <w:pStyle w:val="BodyText"/>
       </w:pPr>
       <w:r>
         <w:t xml:space="preserve">德国户籍登记机构的注销户籍登记证明（只针对此前在德国常住过，并持有有效长期签证/居留证或长期签证、居留证过期不满六个月的）</w:t>
@@ -1858,10 +1904,7 @@
     </w:p>
     <w:p>
       <w:pPr>
-        <w:numPr>
-          <w:numId w:val="1008"/>
-          <w:ilvl w:val="0"/>
-        </w:numPr>
+        <w:pStyle w:val="BodyText"/>
       </w:pPr>
       <w:r>
         <w:t xml:space="preserve">APS 的</w:t>
@@ -2031,21 +2074,21 @@
     </w:p>
     <w:p>
       <w:pPr>
-        <w:numPr>
-          <w:numId w:val="1009"/>
+        <w:pStyle w:val="FirstParagraph"/>
+      </w:pPr>
+      <w:r>
+        <w:t xml:space="preserve">以下根据此次填写经历提取的注意项，由李明阳添加。</w:t>
+      </w:r>
+    </w:p>
+    <w:p>
+      <w:pPr>
+        <w:numPr>
+          <w:numId w:val="1010"/>
           <w:ilvl w:val="0"/>
         </w:numPr>
       </w:pPr>
       <w:r>
-        <w:t xml:space="preserve">出生日期格式 mm.dd.yyyy （目前按提示填写 dd.mm.yyyy 则报错。李明阳添加）</w:t>
-      </w:r>
-    </w:p>
-    <w:p>
-      <w:pPr>
-        <w:pStyle w:val="FirstParagraph"/>
-      </w:pPr>
-      <w:r>
-        <w:t xml:space="preserve">注：</w:t>
+        <w:t xml:space="preserve">出生日期格式 mm.dd.yyyy （目前按提示填写 dd.mm.yyyy 则报错）</w:t>
       </w:r>
     </w:p>
     <w:p>
@@ -5314,111 +5357,8 @@
       </w:pPr>
     </w:lvl>
   </w:abstractNum>
-  <w:abstractNum w:abstractNumId="991">
+  <w:abstractNum w:abstractNumId="99201">
     <w:nsid w:val="ea454b4c"/>
-    <w:multiLevelType w:val="multilevel"/>
-    <w:lvl w:ilvl="0">
-      <w:numFmt w:val="bullet"/>
-      <w:lvlText w:val="•"/>
-      <w:lvlJc w:val="left"/>
-      <w:pPr>
-        <w:tabs>
-          <w:tab w:val="num" w:pos="0"/>
-        </w:tabs>
-        <w:ind w:left="480" w:hanging="480"/>
-      </w:pPr>
-    </w:lvl>
-    <w:lvl w:ilvl="1">
-      <w:numFmt w:val="bullet"/>
-      <w:lvlText w:val="–"/>
-      <w:lvlJc w:val="left"/>
-      <w:pPr>
-        <w:tabs>
-          <w:tab w:val="num" w:pos="720"/>
-        </w:tabs>
-        <w:ind w:left="1200" w:hanging="480"/>
-      </w:pPr>
-    </w:lvl>
-    <w:lvl w:ilvl="2">
-      <w:numFmt w:val="bullet"/>
-      <w:lvlText w:val="•"/>
-      <w:lvlJc w:val="left"/>
-      <w:pPr>
-        <w:tabs>
-          <w:tab w:val="num" w:pos="1440"/>
-        </w:tabs>
-        <w:ind w:left="1920" w:hanging="480"/>
-      </w:pPr>
-    </w:lvl>
-    <w:lvl w:ilvl="3">
-      <w:numFmt w:val="bullet"/>
-      <w:lvlText w:val="–"/>
-      <w:lvlJc w:val="left"/>
-      <w:pPr>
-        <w:tabs>
-          <w:tab w:val="num" w:pos="2160"/>
-        </w:tabs>
-        <w:ind w:left="2640" w:hanging="480"/>
-      </w:pPr>
-    </w:lvl>
-    <w:lvl w:ilvl="4">
-      <w:numFmt w:val="bullet"/>
-      <w:lvlText w:val="•"/>
-      <w:lvlJc w:val="left"/>
-      <w:pPr>
-        <w:tabs>
-          <w:tab w:val="num" w:pos="2880"/>
-        </w:tabs>
-        <w:ind w:left="3360" w:hanging="480"/>
-      </w:pPr>
-    </w:lvl>
-    <w:lvl w:ilvl="5">
-      <w:numFmt w:val="bullet"/>
-      <w:lvlText w:val="–"/>
-      <w:lvlJc w:val="left"/>
-      <w:pPr>
-        <w:tabs>
-          <w:tab w:val="num" w:pos="3600"/>
-        </w:tabs>
-        <w:ind w:left="4080" w:hanging="480"/>
-      </w:pPr>
-    </w:lvl>
-    <w:lvl w:ilvl="6">
-      <w:numFmt w:val="bullet"/>
-      <w:lvlText w:val="•"/>
-      <w:lvlJc w:val="left"/>
-      <w:pPr>
-        <w:tabs>
-          <w:tab w:val="num" w:pos="4320"/>
-        </w:tabs>
-        <w:ind w:left="4800" w:hanging="480"/>
-      </w:pPr>
-    </w:lvl>
-    <w:lvl w:ilvl="7">
-      <w:numFmt w:val="bullet"/>
-      <w:lvlText w:val="–"/>
-      <w:lvlJc w:val="left"/>
-      <w:pPr>
-        <w:tabs>
-          <w:tab w:val="num" w:pos="5040"/>
-        </w:tabs>
-        <w:ind w:left="5520" w:hanging="480"/>
-      </w:pPr>
-    </w:lvl>
-    <w:lvl w:ilvl="8">
-      <w:numFmt w:val="bullet"/>
-      <w:lvlText w:val="•"/>
-      <w:lvlJc w:val="left"/>
-      <w:pPr>
-        <w:tabs>
-          <w:tab w:val="num" w:pos="5760"/>
-        </w:tabs>
-        <w:ind w:left="6240" w:hanging="480"/>
-      </w:pPr>
-    </w:lvl>
-  </w:abstractNum>
-  <w:abstractNum w:abstractNumId="99201">
-    <w:nsid w:val="71315dca"/>
     <w:multiLevelType w:val="multilevel"/>
     <w:lvl w:ilvl="0">
       <w:start w:val="1"/>
@@ -5520,6 +5460,109 @@
       <w:start w:val="1"/>
       <w:numFmt w:val="lowerLetter"/>
       <w:lvlText w:val="%9."/>
+      <w:lvlJc w:val="left"/>
+      <w:pPr>
+        <w:tabs>
+          <w:tab w:val="num" w:pos="5760"/>
+        </w:tabs>
+        <w:ind w:left="6240" w:hanging="480"/>
+      </w:pPr>
+    </w:lvl>
+  </w:abstractNum>
+  <w:abstractNum w:abstractNumId="991">
+    <w:nsid w:val="71315dca"/>
+    <w:multiLevelType w:val="multilevel"/>
+    <w:lvl w:ilvl="0">
+      <w:numFmt w:val="bullet"/>
+      <w:lvlText w:val="•"/>
+      <w:lvlJc w:val="left"/>
+      <w:pPr>
+        <w:tabs>
+          <w:tab w:val="num" w:pos="0"/>
+        </w:tabs>
+        <w:ind w:left="480" w:hanging="480"/>
+      </w:pPr>
+    </w:lvl>
+    <w:lvl w:ilvl="1">
+      <w:numFmt w:val="bullet"/>
+      <w:lvlText w:val="–"/>
+      <w:lvlJc w:val="left"/>
+      <w:pPr>
+        <w:tabs>
+          <w:tab w:val="num" w:pos="720"/>
+        </w:tabs>
+        <w:ind w:left="1200" w:hanging="480"/>
+      </w:pPr>
+    </w:lvl>
+    <w:lvl w:ilvl="2">
+      <w:numFmt w:val="bullet"/>
+      <w:lvlText w:val="•"/>
+      <w:lvlJc w:val="left"/>
+      <w:pPr>
+        <w:tabs>
+          <w:tab w:val="num" w:pos="1440"/>
+        </w:tabs>
+        <w:ind w:left="1920" w:hanging="480"/>
+      </w:pPr>
+    </w:lvl>
+    <w:lvl w:ilvl="3">
+      <w:numFmt w:val="bullet"/>
+      <w:lvlText w:val="–"/>
+      <w:lvlJc w:val="left"/>
+      <w:pPr>
+        <w:tabs>
+          <w:tab w:val="num" w:pos="2160"/>
+        </w:tabs>
+        <w:ind w:left="2640" w:hanging="480"/>
+      </w:pPr>
+    </w:lvl>
+    <w:lvl w:ilvl="4">
+      <w:numFmt w:val="bullet"/>
+      <w:lvlText w:val="•"/>
+      <w:lvlJc w:val="left"/>
+      <w:pPr>
+        <w:tabs>
+          <w:tab w:val="num" w:pos="2880"/>
+        </w:tabs>
+        <w:ind w:left="3360" w:hanging="480"/>
+      </w:pPr>
+    </w:lvl>
+    <w:lvl w:ilvl="5">
+      <w:numFmt w:val="bullet"/>
+      <w:lvlText w:val="–"/>
+      <w:lvlJc w:val="left"/>
+      <w:pPr>
+        <w:tabs>
+          <w:tab w:val="num" w:pos="3600"/>
+        </w:tabs>
+        <w:ind w:left="4080" w:hanging="480"/>
+      </w:pPr>
+    </w:lvl>
+    <w:lvl w:ilvl="6">
+      <w:numFmt w:val="bullet"/>
+      <w:lvlText w:val="•"/>
+      <w:lvlJc w:val="left"/>
+      <w:pPr>
+        <w:tabs>
+          <w:tab w:val="num" w:pos="4320"/>
+        </w:tabs>
+        <w:ind w:left="4800" w:hanging="480"/>
+      </w:pPr>
+    </w:lvl>
+    <w:lvl w:ilvl="7">
+      <w:numFmt w:val="bullet"/>
+      <w:lvlText w:val="–"/>
+      <w:lvlJc w:val="left"/>
+      <w:pPr>
+        <w:tabs>
+          <w:tab w:val="num" w:pos="5040"/>
+        </w:tabs>
+        <w:ind w:left="5520" w:hanging="480"/>
+      </w:pPr>
+    </w:lvl>
+    <w:lvl w:ilvl="8">
+      <w:numFmt w:val="bullet"/>
+      <w:lvlText w:val="•"/>
       <w:lvlJc w:val="left"/>
       <w:pPr>
         <w:tabs>
@@ -5536,9 +5579,6 @@
     <w:abstractNumId w:val="990"/>
   </w:num>
   <w:num w:numId="1001">
-    <w:abstractNumId w:val="991"/>
-  </w:num>
-  <w:num w:numId="1002">
     <w:abstractNumId w:val="99201"/>
     <w:lvlOverride w:ilvl="0">
       <w:startOverride w:val="1"/>
@@ -5567,6 +5607,9 @@
     <w:lvlOverride w:ilvl="8">
       <w:startOverride w:val="1"/>
     </w:lvlOverride>
+  </w:num>
+  <w:num w:numId="1002">
+    <w:abstractNumId w:val="991"/>
   </w:num>
   <w:num w:numId="1003">
     <w:abstractNumId w:val="99201"/>
@@ -5599,15 +5642,6 @@
     </w:lvlOverride>
   </w:num>
   <w:num w:numId="1004">
-    <w:abstractNumId w:val="991"/>
-  </w:num>
-  <w:num w:numId="1005">
-    <w:abstractNumId w:val="991"/>
-  </w:num>
-  <w:num w:numId="1006">
-    <w:abstractNumId w:val="991"/>
-  </w:num>
-  <w:num w:numId="1007">
     <w:abstractNumId w:val="99201"/>
     <w:lvlOverride w:ilvl="0">
       <w:startOverride w:val="1"/>
@@ -5636,6 +5670,15 @@
     <w:lvlOverride w:ilvl="8">
       <w:startOverride w:val="1"/>
     </w:lvlOverride>
+  </w:num>
+  <w:num w:numId="1005">
+    <w:abstractNumId w:val="991"/>
+  </w:num>
+  <w:num w:numId="1006">
+    <w:abstractNumId w:val="991"/>
+  </w:num>
+  <w:num w:numId="1007">
+    <w:abstractNumId w:val="991"/>
   </w:num>
   <w:num w:numId="1008">
     <w:abstractNumId w:val="99201"/>

</xml_diff>